<commit_message>
correcting spp names in occurrence tables
</commit_message>
<xml_diff>
--- a/doc/MS_FishPhyloMaker_02-06-21.docx
+++ b/doc/MS_FishPhyloMaker_02-06-21.docx
@@ -3971,6 +3971,9 @@
     <w:p>
       <w:pPr>
         <w:pStyle w:val="Ttulo1"/>
+        <w:rPr>
+          <w:ins w:id="0" w:author="Gabriel Nakamura" w:date="2021-10-04T11:59:00Z"/>
+        </w:rPr>
       </w:pPr>
       <w:r>
         <w:t xml:space="preserve">Inside the </w:t>
@@ -4009,6 +4012,78 @@
     </w:p>
     <w:p>
       <w:pPr>
+        <w:pPrChange w:id="1" w:author="Gabriel Nakamura" w:date="2021-10-04T11:59:00Z">
+          <w:pPr>
+            <w:pStyle w:val="Ttulo1"/>
+          </w:pPr>
+        </w:pPrChange>
+      </w:pPr>
+      <w:ins w:id="2" w:author="Gabriel Nakamura" w:date="2021-10-04T11:59:00Z">
+        <w:r>
+          <w:tab/>
+          <w:t xml:space="preserve">A stable version of </w:t>
+        </w:r>
+        <w:proofErr w:type="spellStart"/>
+        <w:r>
+          <w:t>FishPhyloMaker</w:t>
+        </w:r>
+        <w:proofErr w:type="spellEnd"/>
+        <w:r>
+          <w:t xml:space="preserve"> can be downloaded through the CRAN repository (</w:t>
+        </w:r>
+      </w:ins>
+      <w:ins w:id="3" w:author="Gabriel Nakamura" w:date="2021-10-04T12:00:00Z">
+        <w:r>
+          <w:fldChar w:fldCharType="begin"/>
+        </w:r>
+        <w:r>
+          <w:instrText xml:space="preserve"> HYPERLINK "</w:instrText>
+        </w:r>
+        <w:r>
+          <w:instrText>https://cran.r-project.org/web/packages/FishPhyloMaker/index.html</w:instrText>
+        </w:r>
+        <w:r>
+          <w:instrText xml:space="preserve">" </w:instrText>
+        </w:r>
+        <w:r>
+          <w:fldChar w:fldCharType="separate"/>
+        </w:r>
+        <w:r>
+          <w:rPr>
+            <w:rStyle w:val="Hyperlink"/>
+          </w:rPr>
+          <w:t>https://cran.r-project.org/web/packages/FishPhyloMaker/index.html</w:t>
+        </w:r>
+        <w:r>
+          <w:fldChar w:fldCharType="end"/>
+        </w:r>
+      </w:ins>
+      <w:ins w:id="4" w:author="Gabriel Nakamura" w:date="2021-10-04T11:59:00Z">
+        <w:r>
+          <w:t>)</w:t>
+        </w:r>
+      </w:ins>
+      <w:ins w:id="5" w:author="Gabriel Nakamura" w:date="2021-10-04T12:00:00Z">
+        <w:r>
+          <w:t>, and a development version can be downloaded from GitHub repository. All analysis showed here were performed using th</w:t>
+        </w:r>
+      </w:ins>
+      <w:ins w:id="6" w:author="Gabriel Nakamura" w:date="2021-10-04T12:01:00Z">
+        <w:r>
+          <w:t xml:space="preserve">e development version of </w:t>
+        </w:r>
+        <w:proofErr w:type="spellStart"/>
+        <w:r>
+          <w:t>FishPhyloMaker</w:t>
+        </w:r>
+        <w:proofErr w:type="spellEnd"/>
+        <w:r>
+          <w:t>.</w:t>
+        </w:r>
+      </w:ins>
+    </w:p>
+    <w:p>
+      <w:pPr>
         <w:rPr>
           <w:rFonts w:cs="Times New Roman"/>
         </w:rPr>
@@ -4147,14 +4222,34 @@
         </w:rPr>
         <w:t xml:space="preserve">and </w:t>
       </w:r>
+      <w:del w:id="7" w:author="Gabriel Nakamura" w:date="2021-10-04T11:27:00Z">
+        <w:r>
+          <w:rPr>
+            <w:rFonts w:cs="Times New Roman"/>
+            <w:i/>
+            <w:iCs/>
+          </w:rPr>
+          <w:delText>Darwinian</w:delText>
+        </w:r>
+      </w:del>
       <w:proofErr w:type="spellStart"/>
+      <w:ins w:id="8" w:author="Gabriel Nakamura" w:date="2021-10-04T11:27:00Z">
+        <w:r>
+          <w:rPr>
+            <w:rFonts w:cs="Times New Roman"/>
+            <w:i/>
+            <w:iCs/>
+          </w:rPr>
+          <w:t>PD</w:t>
+        </w:r>
+      </w:ins>
       <w:r>
         <w:rPr>
           <w:rFonts w:cs="Times New Roman"/>
           <w:i/>
           <w:iCs/>
         </w:rPr>
-        <w:t>Darwinian_deficit</w:t>
+        <w:t>_deficit</w:t>
       </w:r>
       <w:proofErr w:type="spellEnd"/>
       <w:r>
@@ -4843,19 +4938,57 @@
         <w:rPr>
           <w:rFonts w:cs="Times New Roman"/>
         </w:rPr>
-        <w:t xml:space="preserve">the Family and the Order </w:t>
-      </w:r>
-      <w:r>
-        <w:rPr>
-          <w:rFonts w:cs="Times New Roman"/>
-        </w:rPr>
-        <w:t>of</w:t>
-      </w:r>
-      <w:r>
-        <w:rPr>
-          <w:rFonts w:cs="Times New Roman"/>
-        </w:rPr>
-        <w:t xml:space="preserve"> the </w:t>
+        <w:t xml:space="preserve">the Family </w:t>
+      </w:r>
+      <w:ins w:id="9" w:author="Gabriel Nakamura" w:date="2021-10-04T11:27:00Z">
+        <w:r>
+          <w:rPr>
+            <w:rFonts w:cs="Times New Roman"/>
+          </w:rPr>
+          <w:t xml:space="preserve">of </w:t>
+        </w:r>
+      </w:ins>
+      <w:del w:id="10" w:author="Gabriel Nakamura" w:date="2021-10-04T11:27:00Z">
+        <w:r>
+          <w:rPr>
+            <w:rFonts w:cs="Times New Roman"/>
+          </w:rPr>
+          <w:delText xml:space="preserve">and the Order </w:delText>
+        </w:r>
+        <w:r>
+          <w:rPr>
+            <w:rFonts w:cs="Times New Roman"/>
+          </w:rPr>
+          <w:delText>of</w:delText>
+        </w:r>
+        <w:r>
+          <w:rPr>
+            <w:rFonts w:cs="Times New Roman"/>
+          </w:rPr>
+          <w:delText xml:space="preserve"> </w:delText>
+        </w:r>
+      </w:del>
+      <w:del w:id="11" w:author="Gabriel Nakamura" w:date="2021-10-04T11:28:00Z">
+        <w:r>
+          <w:rPr>
+            <w:rFonts w:cs="Times New Roman"/>
+          </w:rPr>
+          <w:delText>the</w:delText>
+        </w:r>
+      </w:del>
+      <w:ins w:id="12" w:author="Gabriel Nakamura" w:date="2021-10-04T11:28:00Z">
+        <w:r>
+          <w:rPr>
+            <w:rFonts w:cs="Times New Roman"/>
+          </w:rPr>
+          <w:t>these</w:t>
+        </w:r>
+      </w:ins>
+      <w:r>
+        <w:rPr>
+          <w:rFonts w:cs="Times New Roman"/>
+        </w:rPr>
+        <w:t xml:space="preserve"> </w:t>
       </w:r>
       <w:r>
         <w:rPr>
@@ -4921,7 +5054,14 @@
         <w:rPr>
           <w:rFonts w:cs="Times New Roman"/>
         </w:rPr>
-        <w:t>displaying the tax</w:t>
+        <w:t xml:space="preserve">displaying the </w:t>
+      </w:r>
+      <w:r>
+        <w:rPr>
+          <w:rFonts w:cs="Times New Roman"/>
+        </w:rPr>
+        <w:lastRenderedPageBreak/>
+        <w:t>tax</w:t>
       </w:r>
       <w:r>
         <w:rPr>
@@ -4959,8 +5099,16 @@
         <w:rPr>
           <w:rFonts w:cs="Times New Roman"/>
         </w:rPr>
-        <w:t xml:space="preserve">) for each provided </w:t>
-      </w:r>
+        <w:t xml:space="preserve">) for each </w:t>
+      </w:r>
+      <w:del w:id="13" w:author="Gabriel Nakamura" w:date="2021-10-04T11:29:00Z">
+        <w:r>
+          <w:rPr>
+            <w:rFonts w:cs="Times New Roman"/>
+          </w:rPr>
+          <w:delText xml:space="preserve">provided </w:delText>
+        </w:r>
+      </w:del>
       <w:r>
         <w:rPr>
           <w:rFonts w:cs="Times New Roman"/>
@@ -5467,7 +5615,35 @@
                 <w:sz w:val="22"/>
                 <w:szCs w:val="22"/>
               </w:rPr>
-              <w:t xml:space="preserve">the species already included in the mega-tree and </w:t>
+              <w:t xml:space="preserve">the species already included in the </w:t>
+            </w:r>
+            <w:del w:id="14" w:author="Gabriel Nakamura" w:date="2021-10-04T11:29:00Z">
+              <w:r>
+                <w:rPr>
+                  <w:rFonts w:cs="Times New Roman"/>
+                  <w:sz w:val="22"/>
+                  <w:szCs w:val="22"/>
+                </w:rPr>
+                <w:delText>mega-</w:delText>
+              </w:r>
+            </w:del>
+            <w:ins w:id="15" w:author="Gabriel Nakamura" w:date="2021-10-04T11:29:00Z">
+              <w:r>
+                <w:rPr>
+                  <w:rFonts w:cs="Times New Roman"/>
+                  <w:sz w:val="22"/>
+                  <w:szCs w:val="22"/>
+                </w:rPr>
+                <w:t xml:space="preserve">backbone </w:t>
+              </w:r>
+            </w:ins>
+            <w:r>
+              <w:rPr>
+                <w:rFonts w:cs="Times New Roman"/>
+                <w:sz w:val="22"/>
+                <w:szCs w:val="22"/>
+              </w:rPr>
+              <w:t xml:space="preserve">tree and </w:t>
             </w:r>
             <w:r>
               <w:rPr>
@@ -5675,7 +5851,7 @@
                 <w:szCs w:val="22"/>
               </w:rPr>
             </w:pPr>
-            <w:del w:id="0" w:author="Microsoft Office User" w:date="2021-09-29T08:48:00Z">
+            <w:del w:id="16" w:author="Microsoft Office User" w:date="2021-09-29T08:48:00Z">
               <w:r>
                 <w:rPr>
                   <w:rFonts w:cs="Times New Roman"/>
@@ -5688,7 +5864,7 @@
               </w:r>
             </w:del>
             <w:proofErr w:type="spellStart"/>
-            <w:ins w:id="1" w:author="Microsoft Office User" w:date="2021-09-29T08:48:00Z">
+            <w:ins w:id="17" w:author="Microsoft Office User" w:date="2021-09-29T08:48:00Z">
               <w:r>
                 <w:rPr>
                   <w:rFonts w:cs="Times New Roman"/>
@@ -6243,6 +6419,7 @@
         <w:rPr>
           <w:rFonts w:cs="Times New Roman"/>
         </w:rPr>
+        <w:lastRenderedPageBreak/>
         <w:t xml:space="preserve">The input </w:t>
       </w:r>
       <w:r>
@@ -6339,6 +6516,59 @@
         </w:rPr>
         <w:t xml:space="preserve"> </w:t>
       </w:r>
+      <w:ins w:id="18" w:author="Gabriel Nakamura" w:date="2021-10-04T11:31:00Z">
+        <w:r>
+          <w:rPr>
+            <w:rFonts w:cs="Times New Roman"/>
+            <w:rPrChange w:id="19" w:author="Gabriel Nakamura" w:date="2021-10-04T11:31:00Z">
+              <w:rPr>
+                <w:rFonts w:cs="Times New Roman"/>
+                <w:i/>
+                <w:iCs/>
+              </w:rPr>
+            </w:rPrChange>
+          </w:rPr>
+          <w:t>(</w:t>
+        </w:r>
+        <w:proofErr w:type="spellStart"/>
+        <w:r>
+          <w:rPr>
+            <w:rFonts w:cs="Times New Roman"/>
+            <w:sz w:val="20"/>
+            <w:szCs w:val="20"/>
+            <w:rPrChange w:id="20" w:author="Gabriel Nakamura" w:date="2021-10-04T11:52:00Z">
+              <w:rPr>
+                <w:rFonts w:cs="Times New Roman"/>
+                <w:i/>
+                <w:iCs/>
+              </w:rPr>
+            </w:rPrChange>
+          </w:rPr>
+          <w:t>Taxon_data_FishPhyloMaker</w:t>
+        </w:r>
+        <w:proofErr w:type="spellEnd"/>
+        <w:r>
+          <w:rPr>
+            <w:rFonts w:cs="Times New Roman"/>
+            <w:rPrChange w:id="21" w:author="Gabriel Nakamura" w:date="2021-10-04T11:31:00Z">
+              <w:rPr>
+                <w:rFonts w:cs="Times New Roman"/>
+                <w:i/>
+                <w:iCs/>
+              </w:rPr>
+            </w:rPrChange>
+          </w:rPr>
+          <w:t>)</w:t>
+        </w:r>
+        <w:r>
+          <w:rPr>
+            <w:rFonts w:cs="Times New Roman"/>
+            <w:i/>
+            <w:iCs/>
+          </w:rPr>
+          <w:t xml:space="preserve"> </w:t>
+        </w:r>
+      </w:ins>
       <w:r>
         <w:rPr>
           <w:rFonts w:cs="Times New Roman"/>
@@ -6453,14 +6683,7 @@
         <w:rPr>
           <w:rFonts w:cs="Times New Roman"/>
         </w:rPr>
-        <w:t xml:space="preserve">These three </w:t>
-      </w:r>
-      <w:r>
-        <w:rPr>
-          <w:rFonts w:cs="Times New Roman"/>
-        </w:rPr>
-        <w:lastRenderedPageBreak/>
-        <w:t>arguments</w:t>
+        <w:t>These three arguments</w:t>
       </w:r>
       <w:r>
         <w:rPr>
@@ -6612,7 +6835,56 @@
         <w:rPr>
           <w:rFonts w:cs="Times New Roman"/>
         </w:rPr>
-        <w:t xml:space="preserve">tree. If all </w:t>
+        <w:t>tree</w:t>
+      </w:r>
+      <w:ins w:id="22" w:author="Gabriel Nakamura" w:date="2021-10-04T11:48:00Z">
+        <w:r>
+          <w:rPr>
+            <w:rFonts w:cs="Times New Roman"/>
+          </w:rPr>
+          <w:t xml:space="preserve"> </w:t>
+        </w:r>
+      </w:ins>
+      <w:ins w:id="23" w:author="Gabriel Nakamura" w:date="2021-10-04T11:50:00Z">
+        <w:r>
+          <w:rPr>
+            <w:rFonts w:cs="Times New Roman"/>
+          </w:rPr>
+          <w:fldChar w:fldCharType="begin" w:fldLock="1"/>
+        </w:r>
+      </w:ins>
+      <w:r>
+        <w:rPr>
+          <w:rFonts w:cs="Times New Roman"/>
+        </w:rPr>
+        <w:instrText>ADDIN CSL_CITATION {"citationItems":[{"id":"ITEM-1","itemData":{"DOI":"10.1038/s41586-018-0273-1","ISBN":"4158601802731","ISSN":"14764687","abstract":"Far more species of organisms are found in the tropics than in temperate and polar regions, but the evolutionary and ecological causes of this pattern remain controversial 1,2 . Tropical marine fish communities are much more diverse than cold-water fish communities found at higher latitudes 3,4, and several explanations for this latitudinal diversity gradient propose that warm reef environments serve as evolutionary 'hotspots' for species formation 5-8 . Here we test the relationship between latitude, species richness and speciation rate across marine fishes. We assembled a time-calibrated phylogeny of all ray-finned fishes (31,526 tips, of which 11,638 had genetic data) and used this framework to describe the spatial dynamics of speciation in the marine realm. We show that the fastest rates of speciation occur in species-poor regions outside the tropics, and that high-latitude fish lineages form new species at much faster rates than their tropical counterparts. High rates of speciation occur in geographical regions that are characterized by low surface temperatures and high endemism. Our results reject a broad class of mechanisms under which the tropics serve as an evolutionary cradle for marine fish diversity and raise new questions about why the coldest oceans on Earth are present-day hotspots of species formation.","author":[{"dropping-particle":"","family":"Rabosky","given":"Daniel L.","non-dropping-particle":"","parse-names":false,"suffix":""},{"dropping-particle":"","family":"Chang","given":"Jonathan","non-dropping-particle":"","parse-names":false,"suffix":""},{"dropping-particle":"","family":"Title","given":"Pascal O.","non-dropping-particle":"","parse-names":false,"suffix":""},{"dropping-particle":"","family":"Cowman","given":"Peter F.","non-dropping-particle":"","parse-names":false,"suffix":""},{"dropping-particle":"","family":"Sallan","given":"Lauren","non-dropping-particle":"","parse-names":false,"suffix":""},{"dropping-particle":"","family":"Friedman","given":"Matt","non-dropping-particle":"","parse-names":false,"suffix":""},{"dropping-particle":"","family":"Kaschner","given":"Kristin","non-dropping-particle":"","parse-names":false,"suffix":""},{"dropping-particle":"","family":"Garilao","given":"Cristina","non-dropping-particle":"","parse-names":false,"suffix":""},{"dropping-particle":"","family":"Near","given":"Thomas J.","non-dropping-particle":"","parse-names":false,"suffix":""},{"dropping-particle":"","family":"Coll","given":"Marta","non-dropping-particle":"","parse-names":false,"suffix":""},{"dropping-particle":"","family":"Alfaro","given":"Michael E.","non-dropping-particle":"","parse-names":false,"suffix":""}],"container-title":"Nature","id":"ITEM-1","issue":"7714","issued":{"date-parts":[["2018"]]},"page":"392-395","publisher":"Springer US","title":"An inverse latitudinal gradient in speciation rate for marine fishes","type":"article-journal","volume":"559"},"uris":["http://www.mendeley.com/documents/?uuid=d9968e7c-0d80-431a-98a4-681180e881a0"]}],"mendeley":{"formattedCitation":"(Rabosky et al., 2018)","plainTextFormattedCitation":"(Rabosky et al., 2018)"},"properties":{"noteIndex":0},"schema":"https://github.com/citation-style-language/schema/raw/master/csl-citation.json"}</w:instrText>
+      </w:r>
+      <w:r>
+        <w:rPr>
+          <w:rFonts w:cs="Times New Roman"/>
+        </w:rPr>
+        <w:fldChar w:fldCharType="separate"/>
+      </w:r>
+      <w:r>
+        <w:rPr>
+          <w:rFonts w:cs="Times New Roman"/>
+          <w:noProof/>
+        </w:rPr>
+        <w:t>(Rabosky et al., 2018)</w:t>
+      </w:r>
+      <w:ins w:id="24" w:author="Gabriel Nakamura" w:date="2021-10-04T11:50:00Z">
+        <w:r>
+          <w:rPr>
+            <w:rFonts w:cs="Times New Roman"/>
+          </w:rPr>
+          <w:fldChar w:fldCharType="end"/>
+        </w:r>
+      </w:ins>
+      <w:r>
+        <w:rPr>
+          <w:rFonts w:cs="Times New Roman"/>
+        </w:rPr>
+        <w:t xml:space="preserve">. If all </w:t>
       </w:r>
       <w:r>
         <w:rPr>
@@ -7572,6 +7844,7 @@
         <w:rPr>
           <w:rFonts w:cs="Times New Roman"/>
         </w:rPr>
+        <w:lastRenderedPageBreak/>
         <w:t>at the genus level</w:t>
       </w:r>
       <w:r>
@@ -7804,14 +8077,7 @@
         <w:rPr>
           <w:rFonts w:cs="Times New Roman"/>
         </w:rPr>
-        <w:t xml:space="preserve"> as </w:t>
-      </w:r>
-      <w:r>
-        <w:rPr>
-          <w:rFonts w:cs="Times New Roman"/>
-        </w:rPr>
-        <w:lastRenderedPageBreak/>
-        <w:t xml:space="preserve">sister taxon (option 1), two families to insert it </w:t>
+        <w:t xml:space="preserve"> as sister taxon (option 1), two families to insert it </w:t>
       </w:r>
       <w:r>
         <w:rPr>
@@ -8648,7 +8914,14 @@
         <w:rPr>
           <w:rFonts w:cs="Times New Roman"/>
         </w:rPr>
-        <w:t>did not present</w:t>
+        <w:t xml:space="preserve">did not </w:t>
+      </w:r>
+      <w:r>
+        <w:rPr>
+          <w:rFonts w:cs="Times New Roman"/>
+        </w:rPr>
+        <w:lastRenderedPageBreak/>
+        <w:t>present</w:t>
       </w:r>
       <w:r>
         <w:rPr>
@@ -8768,14 +9041,27 @@
       <w:r>
         <w:t xml:space="preserve">Figure </w:t>
       </w:r>
-      <w:fldSimple w:instr=" SEQ Figure \* ARABIC ">
-        <w:r>
-          <w:rPr>
-            <w:noProof/>
-          </w:rPr>
-          <w:t>1</w:t>
-        </w:r>
-      </w:fldSimple>
+      <w:r>
+        <w:fldChar w:fldCharType="begin"/>
+      </w:r>
+      <w:r>
+        <w:instrText xml:space="preserve"> SEQ Figure \* ARABIC </w:instrText>
+      </w:r>
+      <w:r>
+        <w:fldChar w:fldCharType="separate"/>
+      </w:r>
+      <w:r>
+        <w:rPr>
+          <w:noProof/>
+        </w:rPr>
+        <w:t>1</w:t>
+      </w:r>
+      <w:r>
+        <w:rPr>
+          <w:noProof/>
+        </w:rPr>
+        <w:fldChar w:fldCharType="end"/>
+      </w:r>
       <w:r>
         <w:t xml:space="preserve">: Schematic representation of insertion and </w:t>
       </w:r>
@@ -8955,7 +9241,7 @@
           <w:iCs/>
         </w:rPr>
       </w:pPr>
-      <w:del w:id="2" w:author="Microsoft Office User" w:date="2021-09-29T08:49:00Z">
+      <w:del w:id="25" w:author="Microsoft Office User" w:date="2021-09-29T08:49:00Z">
         <w:r>
           <w:rPr>
             <w:i/>
@@ -8966,7 +9252,7 @@
         </w:r>
       </w:del>
       <w:proofErr w:type="spellStart"/>
-      <w:ins w:id="3" w:author="Microsoft Office User" w:date="2021-09-29T08:49:00Z">
+      <w:ins w:id="26" w:author="Microsoft Office User" w:date="2021-09-29T08:49:00Z">
         <w:r>
           <w:rPr>
             <w:i/>
@@ -9003,14 +9289,34 @@
         </w:rPr>
         <w:t xml:space="preserve">e </w:t>
       </w:r>
+      <w:del w:id="27" w:author="Gabriel Nakamura" w:date="2021-10-04T11:53:00Z">
+        <w:r>
+          <w:rPr>
+            <w:rFonts w:cs="Times New Roman"/>
+            <w:i/>
+            <w:iCs/>
+          </w:rPr>
+          <w:delText>Darwinian</w:delText>
+        </w:r>
+      </w:del>
       <w:proofErr w:type="spellStart"/>
+      <w:ins w:id="28" w:author="Gabriel Nakamura" w:date="2021-10-04T11:53:00Z">
+        <w:r>
+          <w:rPr>
+            <w:rFonts w:cs="Times New Roman"/>
+            <w:i/>
+            <w:iCs/>
+          </w:rPr>
+          <w:t>PD</w:t>
+        </w:r>
+      </w:ins>
       <w:r>
         <w:rPr>
           <w:rFonts w:cs="Times New Roman"/>
           <w:i/>
           <w:iCs/>
         </w:rPr>
-        <w:t>Darwinian_deficit</w:t>
+        <w:t>_deficit</w:t>
       </w:r>
       <w:proofErr w:type="spellEnd"/>
       <w:r>
@@ -9058,24 +9364,28 @@
           <m:fPr>
             <m:type m:val="skw"/>
             <m:ctrlPr>
-              <w:rPr>
-                <w:rFonts w:ascii="Cambria Math" w:hAnsi="Cambria Math" w:cs="Times New Roman"/>
-                <w:i/>
-                <w:sz w:val="22"/>
-                <w:szCs w:val="22"/>
-              </w:rPr>
+              <w:ins w:id="29" w:author="Gabriel Nakamura" w:date="2021-10-04T19:12:00Z">
+                <w:rPr>
+                  <w:rFonts w:ascii="Cambria Math" w:hAnsi="Cambria Math" w:cs="Times New Roman"/>
+                  <w:i/>
+                  <w:sz w:val="22"/>
+                  <w:szCs w:val="22"/>
+                </w:rPr>
+              </w:ins>
             </m:ctrlPr>
           </m:fPr>
           <m:num>
             <m:sSub>
               <m:sSubPr>
                 <m:ctrlPr>
-                  <w:rPr>
-                    <w:rFonts w:ascii="Cambria Math" w:hAnsi="Cambria Math" w:cs="Times New Roman"/>
-                    <w:i/>
-                    <w:sz w:val="22"/>
-                    <w:szCs w:val="22"/>
-                  </w:rPr>
+                  <w:ins w:id="30" w:author="Gabriel Nakamura" w:date="2021-10-04T19:12:00Z">
+                    <w:rPr>
+                      <w:rFonts w:ascii="Cambria Math" w:hAnsi="Cambria Math" w:cs="Times New Roman"/>
+                      <w:i/>
+                      <w:sz w:val="22"/>
+                      <w:szCs w:val="22"/>
+                    </w:rPr>
+                  </w:ins>
                 </m:ctrlPr>
               </m:sSubPr>
               <m:e>
@@ -9104,12 +9414,14 @@
             <m:sSub>
               <m:sSubPr>
                 <m:ctrlPr>
-                  <w:rPr>
-                    <w:rFonts w:ascii="Cambria Math" w:hAnsi="Cambria Math" w:cs="Times New Roman"/>
-                    <w:i/>
-                    <w:sz w:val="22"/>
-                    <w:szCs w:val="22"/>
-                  </w:rPr>
+                  <w:ins w:id="31" w:author="Gabriel Nakamura" w:date="2021-10-04T19:12:00Z">
+                    <w:rPr>
+                      <w:rFonts w:ascii="Cambria Math" w:hAnsi="Cambria Math" w:cs="Times New Roman"/>
+                      <w:i/>
+                      <w:sz w:val="22"/>
+                      <w:szCs w:val="22"/>
+                    </w:rPr>
+                  </w:ins>
                 </m:ctrlPr>
               </m:sSubPr>
               <m:e>
@@ -9144,12 +9456,14 @@
             <m:sSub>
               <m:sSubPr>
                 <m:ctrlPr>
-                  <w:rPr>
-                    <w:rFonts w:ascii="Cambria Math" w:hAnsi="Cambria Math" w:cs="Times New Roman"/>
-                    <w:i/>
-                    <w:sz w:val="22"/>
-                    <w:szCs w:val="22"/>
-                  </w:rPr>
+                  <w:ins w:id="32" w:author="Gabriel Nakamura" w:date="2021-10-04T19:12:00Z">
+                    <w:rPr>
+                      <w:rFonts w:ascii="Cambria Math" w:hAnsi="Cambria Math" w:cs="Times New Roman"/>
+                      <w:i/>
+                      <w:sz w:val="22"/>
+                      <w:szCs w:val="22"/>
+                    </w:rPr>
+                  </w:ins>
                 </m:ctrlPr>
               </m:sSubPr>
               <m:e>
@@ -9363,12 +9677,40 @@
         <w:rPr>
           <w:rFonts w:eastAsiaTheme="minorEastAsia" w:cs="Times New Roman"/>
         </w:rPr>
-        <w:t xml:space="preserve">ranges from 0 (most species already present in the tree before the insertion procedure) to </w:t>
-      </w:r>
+        <w:t>ranges from 0 (</w:t>
+      </w:r>
+      <w:del w:id="33" w:author="Gabriel Nakamura" w:date="2021-10-04T11:53:00Z">
+        <w:r>
+          <w:rPr>
+            <w:rFonts w:eastAsiaTheme="minorEastAsia" w:cs="Times New Roman"/>
+          </w:rPr>
+          <w:delText xml:space="preserve">most </w:delText>
+        </w:r>
+      </w:del>
+      <w:ins w:id="34" w:author="Gabriel Nakamura" w:date="2021-10-04T11:53:00Z">
+        <w:r>
+          <w:rPr>
+            <w:rFonts w:eastAsiaTheme="minorEastAsia" w:cs="Times New Roman"/>
+          </w:rPr>
+          <w:t>all</w:t>
+        </w:r>
+        <w:r>
+          <w:rPr>
+            <w:rFonts w:eastAsiaTheme="minorEastAsia" w:cs="Times New Roman"/>
+          </w:rPr>
+          <w:t xml:space="preserve"> </w:t>
+        </w:r>
+      </w:ins>
       <w:r>
         <w:rPr>
           <w:rFonts w:eastAsiaTheme="minorEastAsia" w:cs="Times New Roman"/>
         </w:rPr>
+        <w:t xml:space="preserve">species already present in the tree before the insertion procedure) to </w:t>
+      </w:r>
+      <w:r>
+        <w:rPr>
+          <w:rFonts w:eastAsiaTheme="minorEastAsia" w:cs="Times New Roman"/>
+        </w:rPr>
         <w:t xml:space="preserve">1 </w:t>
       </w:r>
       <w:r>
@@ -9411,124 +9753,88 @@
         <w:rPr>
           <w:rFonts w:eastAsiaTheme="minorEastAsia" w:cs="Times New Roman"/>
         </w:rPr>
-        <w:t xml:space="preserve"> </w:t>
-      </w:r>
-      <w:proofErr w:type="gramStart"/>
+        <w:t xml:space="preserve"> an</w:t>
+      </w:r>
+      <w:ins w:id="35" w:author="Gabriel Nakamura" w:date="2021-10-04T11:54:00Z">
+        <w:r>
+          <w:rPr>
+            <w:rFonts w:eastAsiaTheme="minorEastAsia" w:cs="Times New Roman"/>
+          </w:rPr>
+          <w:t>d</w:t>
+        </w:r>
+      </w:ins>
       <w:r>
         <w:rPr>
           <w:rFonts w:eastAsiaTheme="minorEastAsia" w:cs="Times New Roman"/>
         </w:rPr>
-        <w:t>an</w:t>
-      </w:r>
-      <w:proofErr w:type="gramEnd"/>
+        <w:t xml:space="preserve"> was not presented in backbone phylogeny</w:t>
+      </w:r>
       <w:r>
         <w:rPr>
           <w:rFonts w:eastAsiaTheme="minorEastAsia" w:cs="Times New Roman"/>
         </w:rPr>
-        <w:t xml:space="preserve"> was not presented in backbone phylogeny</w:t>
+        <w:t>)</w:t>
       </w:r>
       <w:r>
         <w:rPr>
           <w:rFonts w:eastAsiaTheme="minorEastAsia" w:cs="Times New Roman"/>
         </w:rPr>
-        <w:t>)</w:t>
+        <w:t>.</w:t>
       </w:r>
       <w:r>
         <w:rPr>
           <w:rFonts w:eastAsiaTheme="minorEastAsia" w:cs="Times New Roman"/>
         </w:rPr>
-        <w:t>.</w:t>
-      </w:r>
-      <w:r>
-        <w:rPr>
-          <w:rFonts w:eastAsiaTheme="minorEastAsia" w:cs="Times New Roman"/>
-        </w:rPr>
-        <w:t xml:space="preserve"> </w:t>
-      </w:r>
-      <w:ins w:id="4" w:author="Microsoft Office User" w:date="2021-09-29T08:50:00Z">
+        <w:t xml:space="preserve"> </w:t>
+      </w:r>
+      <w:ins w:id="36" w:author="Microsoft Office User" w:date="2021-09-29T08:50:00Z">
         <w:r>
           <w:rPr>
             <w:rFonts w:eastAsiaTheme="minorEastAsia" w:cs="Times New Roman"/>
           </w:rPr>
-          <w:t xml:space="preserve">This function returns a vector with three quantities, the </w:t>
-        </w:r>
+          <w:t xml:space="preserve">This function returns a vector with three </w:t>
+        </w:r>
+        <w:del w:id="37" w:author="Gabriel Nakamura" w:date="2021-10-04T11:54:00Z">
+          <w:r>
+            <w:rPr>
+              <w:rFonts w:eastAsiaTheme="minorEastAsia" w:cs="Times New Roman"/>
+            </w:rPr>
+            <w:delText>quantities</w:delText>
+          </w:r>
+        </w:del>
       </w:ins>
-      <w:ins w:id="5" w:author="Microsoft Office User" w:date="2021-09-29T08:51:00Z">
+      <w:ins w:id="38" w:author="Gabriel Nakamura" w:date="2021-10-04T11:54:00Z">
         <w:r>
           <w:rPr>
             <w:rFonts w:eastAsiaTheme="minorEastAsia" w:cs="Times New Roman"/>
           </w:rPr>
-          <w:t xml:space="preserve">Darwinian shortfall (Equation 1), the total phylogenetic diversity calculated as the sum of branch lengths of the tree </w:t>
-        </w:r>
+          <w:t>values</w:t>
+        </w:r>
+      </w:ins>
+      <w:ins w:id="39" w:author="Microsoft Office User" w:date="2021-09-29T08:50:00Z">
         <w:r>
           <w:rPr>
             <w:rFonts w:eastAsiaTheme="minorEastAsia" w:cs="Times New Roman"/>
           </w:rPr>
-          <w:t xml:space="preserve">including </w:t>
+          <w:t xml:space="preserve">, the </w:t>
         </w:r>
       </w:ins>
-      <w:ins w:id="6" w:author="Microsoft Office User" w:date="2021-09-29T08:52:00Z">
+      <w:ins w:id="40" w:author="Microsoft Office User" w:date="2021-09-29T08:51:00Z">
         <w:r>
           <w:rPr>
             <w:rFonts w:eastAsiaTheme="minorEastAsia" w:cs="Times New Roman"/>
           </w:rPr>
-          <w:t>inserted and present species (</w:t>
+          <w:t>Darwinian shortfall (Equation 1), the total phylogenetic diversity calculated as the sum of branch lengths of the tree</w:t>
+        </w:r>
+      </w:ins>
+      <w:ins w:id="41" w:author="Gabriel Nakamura" w:date="2021-10-04T11:57:00Z">
+        <w:r>
+          <w:rPr>
+            <w:rFonts w:eastAsiaTheme="minorEastAsia" w:cs="Times New Roman"/>
+          </w:rPr>
+          <w:t xml:space="preserve"> (</w:t>
         </w:r>
         <w:proofErr w:type="spellStart"/>
-        <w:r>
-          <w:rPr>
-            <w:rFonts w:eastAsiaTheme="minorEastAsia" w:cs="Times New Roman"/>
-          </w:rPr>
-          <w:t>PDtotal</w:t>
-        </w:r>
-        <w:proofErr w:type="spellEnd"/>
-        <w:r>
-          <w:rPr>
-            <w:rFonts w:eastAsiaTheme="minorEastAsia" w:cs="Times New Roman"/>
-          </w:rPr>
-          <w:t xml:space="preserve">), the total of phylogenetic information that was inserted </w:t>
-        </w:r>
-        <w:r>
-          <w:rPr>
-            <w:rFonts w:eastAsiaTheme="minorEastAsia" w:cs="Times New Roman"/>
-          </w:rPr>
-          <w:t>(</w:t>
-        </w:r>
-        <w:proofErr w:type="spellStart"/>
-        <w:r>
-          <w:rPr>
-            <w:rFonts w:eastAsiaTheme="minorEastAsia" w:cs="Times New Roman"/>
-          </w:rPr>
-          <w:t>PDinserted</w:t>
-        </w:r>
-        <w:proofErr w:type="spellEnd"/>
-        <w:r>
-          <w:rPr>
-            <w:rFonts w:eastAsiaTheme="minorEastAsia" w:cs="Times New Roman"/>
-          </w:rPr>
-          <w:t>)</w:t>
-        </w:r>
-      </w:ins>
-      <w:r>
-        <w:rPr>
-          <w:rFonts w:eastAsiaTheme="minorEastAsia" w:cs="Times New Roman"/>
-        </w:rPr>
-        <w:t>To calculate the Darwinian shortfall through</w:t>
-      </w:r>
-      <w:r>
-        <w:rPr>
-          <w:rFonts w:eastAsiaTheme="minorEastAsia" w:cs="Times New Roman"/>
-        </w:rPr>
-        <w:t xml:space="preserve"> the</w:t>
-      </w:r>
-      <w:r>
-        <w:rPr>
-          <w:rFonts w:eastAsiaTheme="minorEastAsia" w:cs="Times New Roman"/>
-        </w:rPr>
-        <w:t xml:space="preserve"> </w:t>
-      </w:r>
-      <w:proofErr w:type="spellStart"/>
-      <w:ins w:id="7" w:author="Microsoft Office User" w:date="2021-09-29T08:49:00Z">
         <w:r>
           <w:rPr>
             <w:rFonts w:eastAsiaTheme="minorEastAsia" w:cs="Times New Roman"/>
@@ -9537,8 +9843,370 @@
           </w:rPr>
           <w:t>PD</w:t>
         </w:r>
+        <w:r>
+          <w:rPr>
+            <w:rFonts w:eastAsiaTheme="minorEastAsia" w:cs="Times New Roman"/>
+            <w:i/>
+            <w:iCs/>
+            <w:vertAlign w:val="subscript"/>
+          </w:rPr>
+          <w:t>total</w:t>
+        </w:r>
+        <w:proofErr w:type="spellEnd"/>
+        <w:r>
+          <w:rPr>
+            <w:rFonts w:eastAsiaTheme="minorEastAsia" w:cs="Times New Roman"/>
+          </w:rPr>
+          <w:t>)</w:t>
+        </w:r>
       </w:ins>
-      <w:del w:id="8" w:author="Microsoft Office User" w:date="2021-09-29T08:49:00Z">
+      <w:ins w:id="42" w:author="Gabriel Nakamura" w:date="2021-10-04T11:54:00Z">
+        <w:r>
+          <w:rPr>
+            <w:rFonts w:eastAsiaTheme="minorEastAsia" w:cs="Times New Roman"/>
+          </w:rPr>
+          <w:t xml:space="preserve">, the </w:t>
+        </w:r>
+      </w:ins>
+      <w:ins w:id="43" w:author="Gabriel Nakamura" w:date="2021-10-04T11:55:00Z">
+        <w:r>
+          <w:rPr>
+            <w:rFonts w:eastAsiaTheme="minorEastAsia" w:cs="Times New Roman"/>
+          </w:rPr>
+          <w:t>sum of branch lengths</w:t>
+        </w:r>
+      </w:ins>
+      <w:ins w:id="44" w:author="Microsoft Office User" w:date="2021-09-29T08:51:00Z">
+        <w:del w:id="45" w:author="Gabriel Nakamura" w:date="2021-10-04T11:55:00Z">
+          <w:r>
+            <w:rPr>
+              <w:rFonts w:eastAsiaTheme="minorEastAsia" w:cs="Times New Roman"/>
+            </w:rPr>
+            <w:delText xml:space="preserve"> </w:delText>
+          </w:r>
+          <w:r>
+            <w:rPr>
+              <w:rFonts w:eastAsiaTheme="minorEastAsia" w:cs="Times New Roman"/>
+            </w:rPr>
+            <w:delText>including</w:delText>
+          </w:r>
+        </w:del>
+        <w:r>
+          <w:rPr>
+            <w:rFonts w:eastAsiaTheme="minorEastAsia" w:cs="Times New Roman"/>
+          </w:rPr>
+          <w:t xml:space="preserve"> </w:t>
+        </w:r>
+      </w:ins>
+      <w:ins w:id="46" w:author="Microsoft Office User" w:date="2021-09-29T08:52:00Z">
+        <w:r>
+          <w:rPr>
+            <w:rFonts w:eastAsiaTheme="minorEastAsia" w:cs="Times New Roman"/>
+          </w:rPr>
+          <w:t>inserted</w:t>
+        </w:r>
+      </w:ins>
+      <w:ins w:id="47" w:author="Gabriel Nakamura" w:date="2021-10-04T11:55:00Z">
+        <w:r>
+          <w:rPr>
+            <w:rFonts w:eastAsiaTheme="minorEastAsia" w:cs="Times New Roman"/>
+          </w:rPr>
+          <w:t xml:space="preserve"> (</w:t>
+        </w:r>
+        <w:proofErr w:type="spellStart"/>
+        <w:r>
+          <w:rPr>
+            <w:rFonts w:eastAsiaTheme="minorEastAsia" w:cs="Times New Roman"/>
+            <w:i/>
+            <w:iCs/>
+            <w:rPrChange w:id="48" w:author="Gabriel Nakamura" w:date="2021-10-04T11:56:00Z">
+              <w:rPr>
+                <w:rFonts w:eastAsiaTheme="minorEastAsia" w:cs="Times New Roman"/>
+              </w:rPr>
+            </w:rPrChange>
+          </w:rPr>
+          <w:t>PD</w:t>
+        </w:r>
+        <w:r>
+          <w:rPr>
+            <w:rFonts w:eastAsiaTheme="minorEastAsia" w:cs="Times New Roman"/>
+            <w:i/>
+            <w:iCs/>
+            <w:vertAlign w:val="subscript"/>
+            <w:rPrChange w:id="49" w:author="Gabriel Nakamura" w:date="2021-10-04T11:56:00Z">
+              <w:rPr>
+                <w:rFonts w:eastAsiaTheme="minorEastAsia" w:cs="Times New Roman"/>
+              </w:rPr>
+            </w:rPrChange>
+          </w:rPr>
+          <w:t>inserted</w:t>
+        </w:r>
+        <w:proofErr w:type="spellEnd"/>
+        <w:r>
+          <w:rPr>
+            <w:rFonts w:eastAsiaTheme="minorEastAsia" w:cs="Times New Roman"/>
+          </w:rPr>
+          <w:t>)</w:t>
+        </w:r>
+      </w:ins>
+      <w:ins w:id="50" w:author="Microsoft Office User" w:date="2021-09-29T08:52:00Z">
+        <w:r>
+          <w:rPr>
+            <w:rFonts w:eastAsiaTheme="minorEastAsia" w:cs="Times New Roman"/>
+          </w:rPr>
+          <w:t xml:space="preserve"> and present</w:t>
+        </w:r>
+      </w:ins>
+      <w:ins w:id="51" w:author="Gabriel Nakamura" w:date="2021-10-04T11:57:00Z">
+        <w:r>
+          <w:rPr>
+            <w:rFonts w:eastAsiaTheme="minorEastAsia" w:cs="Times New Roman"/>
+          </w:rPr>
+          <w:t xml:space="preserve"> (</w:t>
+        </w:r>
+        <w:proofErr w:type="spellStart"/>
+        <w:r>
+          <w:rPr>
+            <w:rFonts w:eastAsiaTheme="minorEastAsia" w:cs="Times New Roman"/>
+            <w:i/>
+            <w:iCs/>
+            <w:rPrChange w:id="52" w:author="Gabriel Nakamura" w:date="2021-10-04T11:57:00Z">
+              <w:rPr>
+                <w:rFonts w:eastAsiaTheme="minorEastAsia" w:cs="Times New Roman"/>
+              </w:rPr>
+            </w:rPrChange>
+          </w:rPr>
+          <w:t>PDpresent</w:t>
+        </w:r>
+        <w:proofErr w:type="spellEnd"/>
+        <w:r>
+          <w:rPr>
+            <w:rFonts w:eastAsiaTheme="minorEastAsia" w:cs="Times New Roman"/>
+          </w:rPr>
+          <w:t>)</w:t>
+        </w:r>
+      </w:ins>
+      <w:ins w:id="53" w:author="Gabriel Nakamura" w:date="2021-10-04T11:55:00Z">
+        <w:r>
+          <w:rPr>
+            <w:rFonts w:eastAsiaTheme="minorEastAsia" w:cs="Times New Roman"/>
+          </w:rPr>
+          <w:t xml:space="preserve"> </w:t>
+        </w:r>
+      </w:ins>
+      <w:ins w:id="54" w:author="Microsoft Office User" w:date="2021-09-29T08:52:00Z">
+        <w:del w:id="55" w:author="Gabriel Nakamura" w:date="2021-10-04T11:57:00Z">
+          <w:r>
+            <w:rPr>
+              <w:rFonts w:eastAsiaTheme="minorEastAsia" w:cs="Times New Roman"/>
+            </w:rPr>
+            <w:delText xml:space="preserve"> </w:delText>
+          </w:r>
+        </w:del>
+      </w:ins>
+      <w:ins w:id="56" w:author="Gabriel Nakamura" w:date="2021-10-04T11:55:00Z">
+        <w:r>
+          <w:rPr>
+            <w:rFonts w:eastAsiaTheme="minorEastAsia" w:cs="Times New Roman"/>
+          </w:rPr>
+          <w:t>in the final tree</w:t>
+        </w:r>
+      </w:ins>
+      <w:ins w:id="57" w:author="Gabriel Nakamura" w:date="2021-10-04T11:56:00Z">
+        <w:r>
+          <w:rPr>
+            <w:rFonts w:eastAsiaTheme="minorEastAsia" w:cs="Times New Roman"/>
+          </w:rPr>
+          <w:t xml:space="preserve">. It is worth noting that the sum of </w:t>
+        </w:r>
+        <w:proofErr w:type="spellStart"/>
+        <w:r>
+          <w:rPr>
+            <w:rFonts w:eastAsiaTheme="minorEastAsia" w:cs="Times New Roman"/>
+            <w:i/>
+            <w:iCs/>
+            <w:rPrChange w:id="58" w:author="Gabriel Nakamura" w:date="2021-10-04T11:57:00Z">
+              <w:rPr>
+                <w:rFonts w:eastAsiaTheme="minorEastAsia" w:cs="Times New Roman"/>
+              </w:rPr>
+            </w:rPrChange>
+          </w:rPr>
+          <w:t>PD</w:t>
+        </w:r>
+        <w:r>
+          <w:rPr>
+            <w:rFonts w:eastAsiaTheme="minorEastAsia" w:cs="Times New Roman"/>
+            <w:i/>
+            <w:iCs/>
+            <w:vertAlign w:val="subscript"/>
+            <w:rPrChange w:id="59" w:author="Gabriel Nakamura" w:date="2021-10-04T11:57:00Z">
+              <w:rPr>
+                <w:rFonts w:eastAsiaTheme="minorEastAsia" w:cs="Times New Roman"/>
+              </w:rPr>
+            </w:rPrChange>
+          </w:rPr>
+          <w:t>inserted</w:t>
+        </w:r>
+        <w:proofErr w:type="spellEnd"/>
+        <w:r>
+          <w:rPr>
+            <w:rFonts w:eastAsiaTheme="minorEastAsia" w:cs="Times New Roman"/>
+          </w:rPr>
+          <w:t xml:space="preserve"> and </w:t>
+        </w:r>
+        <w:proofErr w:type="spellStart"/>
+        <w:r>
+          <w:rPr>
+            <w:rFonts w:eastAsiaTheme="minorEastAsia" w:cs="Times New Roman"/>
+            <w:i/>
+            <w:iCs/>
+            <w:rPrChange w:id="60" w:author="Gabriel Nakamura" w:date="2021-10-04T11:58:00Z">
+              <w:rPr>
+                <w:rFonts w:eastAsiaTheme="minorEastAsia" w:cs="Times New Roman"/>
+              </w:rPr>
+            </w:rPrChange>
+          </w:rPr>
+          <w:t>PD</w:t>
+        </w:r>
+        <w:r>
+          <w:rPr>
+            <w:rFonts w:eastAsiaTheme="minorEastAsia" w:cs="Times New Roman"/>
+            <w:i/>
+            <w:iCs/>
+            <w:vertAlign w:val="subscript"/>
+            <w:rPrChange w:id="61" w:author="Gabriel Nakamura" w:date="2021-10-04T11:58:00Z">
+              <w:rPr>
+                <w:rFonts w:eastAsiaTheme="minorEastAsia" w:cs="Times New Roman"/>
+              </w:rPr>
+            </w:rPrChange>
+          </w:rPr>
+          <w:t>present</w:t>
+        </w:r>
+      </w:ins>
+      <w:proofErr w:type="spellEnd"/>
+      <w:ins w:id="62" w:author="Gabriel Nakamura" w:date="2021-10-04T11:55:00Z">
+        <w:r>
+          <w:rPr>
+            <w:rFonts w:eastAsiaTheme="minorEastAsia" w:cs="Times New Roman"/>
+          </w:rPr>
+          <w:t xml:space="preserve"> </w:t>
+        </w:r>
+      </w:ins>
+      <w:ins w:id="63" w:author="Microsoft Office User" w:date="2021-09-29T08:52:00Z">
+        <w:del w:id="64" w:author="Gabriel Nakamura" w:date="2021-10-04T11:55:00Z">
+          <w:r>
+            <w:rPr>
+              <w:rFonts w:eastAsiaTheme="minorEastAsia" w:cs="Times New Roman"/>
+            </w:rPr>
+            <w:delText xml:space="preserve">species </w:delText>
+          </w:r>
+          <w:r>
+            <w:rPr>
+              <w:rFonts w:eastAsiaTheme="minorEastAsia" w:cs="Times New Roman"/>
+            </w:rPr>
+            <w:delText>(PDtotal)</w:delText>
+          </w:r>
+        </w:del>
+        <w:del w:id="65" w:author="Gabriel Nakamura" w:date="2021-10-04T11:56:00Z">
+          <w:r>
+            <w:rPr>
+              <w:rFonts w:eastAsiaTheme="minorEastAsia" w:cs="Times New Roman"/>
+            </w:rPr>
+            <w:delText>, the total of phylogenetic information that was inserted</w:delText>
+          </w:r>
+        </w:del>
+      </w:ins>
+      <w:ins w:id="66" w:author="Gabriel Nakamura" w:date="2021-10-04T11:58:00Z">
+        <w:r>
+          <w:rPr>
+            <w:rFonts w:eastAsiaTheme="minorEastAsia" w:cs="Times New Roman"/>
+          </w:rPr>
+          <w:t xml:space="preserve">are complementary, summing up to </w:t>
+        </w:r>
+        <w:proofErr w:type="spellStart"/>
+        <w:r>
+          <w:rPr>
+            <w:rFonts w:eastAsiaTheme="minorEastAsia" w:cs="Times New Roman"/>
+            <w:i/>
+            <w:iCs/>
+            <w:rPrChange w:id="67" w:author="Gabriel Nakamura" w:date="2021-10-04T11:58:00Z">
+              <w:rPr>
+                <w:rFonts w:eastAsiaTheme="minorEastAsia" w:cs="Times New Roman"/>
+              </w:rPr>
+            </w:rPrChange>
+          </w:rPr>
+          <w:t>PD</w:t>
+        </w:r>
+        <w:r>
+          <w:rPr>
+            <w:rFonts w:eastAsiaTheme="minorEastAsia" w:cs="Times New Roman"/>
+            <w:i/>
+            <w:iCs/>
+            <w:vertAlign w:val="subscript"/>
+            <w:rPrChange w:id="68" w:author="Gabriel Nakamura" w:date="2021-10-04T11:58:00Z">
+              <w:rPr>
+                <w:rFonts w:eastAsiaTheme="minorEastAsia" w:cs="Times New Roman"/>
+              </w:rPr>
+            </w:rPrChange>
+          </w:rPr>
+          <w:t>total</w:t>
+        </w:r>
+        <w:proofErr w:type="spellEnd"/>
+        <w:r>
+          <w:rPr>
+            <w:rFonts w:eastAsiaTheme="minorEastAsia" w:cs="Times New Roman"/>
+          </w:rPr>
+          <w:t xml:space="preserve">. </w:t>
+        </w:r>
+      </w:ins>
+      <w:ins w:id="69" w:author="Microsoft Office User" w:date="2021-09-29T08:52:00Z">
+        <w:del w:id="70" w:author="Gabriel Nakamura" w:date="2021-10-04T11:58:00Z">
+          <w:r>
+            <w:rPr>
+              <w:rFonts w:eastAsiaTheme="minorEastAsia" w:cs="Times New Roman"/>
+            </w:rPr>
+            <w:delText xml:space="preserve"> </w:delText>
+          </w:r>
+        </w:del>
+        <w:del w:id="71" w:author="Gabriel Nakamura" w:date="2021-10-04T11:55:00Z">
+          <w:r>
+            <w:rPr>
+              <w:rFonts w:eastAsiaTheme="minorEastAsia" w:cs="Times New Roman"/>
+            </w:rPr>
+            <w:delText>(PDinserted)</w:delText>
+          </w:r>
+        </w:del>
+      </w:ins>
+      <w:r>
+        <w:rPr>
+          <w:rFonts w:eastAsiaTheme="minorEastAsia" w:cs="Times New Roman"/>
+        </w:rPr>
+        <w:t>To calculate the Darwinian shortfall through</w:t>
+      </w:r>
+      <w:r>
+        <w:rPr>
+          <w:rFonts w:eastAsiaTheme="minorEastAsia" w:cs="Times New Roman"/>
+        </w:rPr>
+        <w:t xml:space="preserve"> the</w:t>
+      </w:r>
+      <w:r>
+        <w:rPr>
+          <w:rFonts w:eastAsiaTheme="minorEastAsia" w:cs="Times New Roman"/>
+        </w:rPr>
+        <w:t xml:space="preserve"> </w:t>
+      </w:r>
+      <w:proofErr w:type="spellStart"/>
+      <w:ins w:id="72" w:author="Microsoft Office User" w:date="2021-09-29T08:49:00Z">
+        <w:r>
+          <w:rPr>
+            <w:rFonts w:eastAsiaTheme="minorEastAsia" w:cs="Times New Roman"/>
+            <w:i/>
+            <w:iCs/>
+          </w:rPr>
+          <w:t>PD</w:t>
+        </w:r>
+      </w:ins>
+      <w:del w:id="73" w:author="Microsoft Office User" w:date="2021-09-29T08:49:00Z">
         <w:r>
           <w:rPr>
             <w:rFonts w:eastAsiaTheme="minorEastAsia" w:cs="Times New Roman"/>
@@ -9778,6 +10446,20 @@
         </w:rPr>
         <w:t>arth surface</w:t>
       </w:r>
+      <w:ins w:id="74" w:author="Gabriel Nakamura" w:date="2021-10-04T19:16:00Z">
+        <w:r>
+          <w:rPr>
+            <w:rFonts w:cs="Times New Roman"/>
+          </w:rPr>
+          <w:t xml:space="preserve"> and </w:t>
+        </w:r>
+        <w:r>
+          <w:rPr>
+            <w:rFonts w:cs="Times New Roman"/>
+          </w:rPr>
+          <w:t>14886 species</w:t>
+        </w:r>
+      </w:ins>
       <w:r>
         <w:rPr>
           <w:rFonts w:cs="Times New Roman"/>
@@ -9873,113 +10555,169 @@
         </w:rPr>
         <w:t>built</w:t>
       </w:r>
-      <w:r>
-        <w:rPr>
-          <w:rFonts w:cs="Times New Roman"/>
-        </w:rPr>
-        <w:t xml:space="preserve"> phylogenetic trees for the four </w:t>
-      </w:r>
-      <w:r>
-        <w:rPr>
-          <w:rFonts w:cs="Times New Roman"/>
-        </w:rPr>
-        <w:lastRenderedPageBreak/>
-        <w:t>major freshwater</w:t>
-      </w:r>
-      <w:r>
-        <w:rPr>
-          <w:rFonts w:cs="Times New Roman"/>
-        </w:rPr>
-        <w:t xml:space="preserve"> ecoregions </w:t>
-      </w:r>
-      <w:r>
-        <w:rPr>
-          <w:rFonts w:cs="Times New Roman"/>
-        </w:rPr>
-        <w:t>based on species richness</w:t>
-      </w:r>
-      <w:r>
-        <w:rPr>
-          <w:rFonts w:cs="Times New Roman"/>
-        </w:rPr>
-        <w:t xml:space="preserve">: </w:t>
-      </w:r>
+      <w:ins w:id="75" w:author="Gabriel Nakamura" w:date="2021-10-04T19:17:00Z">
+        <w:r>
+          <w:rPr>
+            <w:rFonts w:cs="Times New Roman"/>
+          </w:rPr>
+          <w:t xml:space="preserve"> a</w:t>
+        </w:r>
+      </w:ins>
+      <w:r>
+        <w:rPr>
+          <w:rFonts w:cs="Times New Roman"/>
+        </w:rPr>
+        <w:t xml:space="preserve"> phylogenetic </w:t>
+      </w:r>
+      <w:ins w:id="76" w:author="Gabriel Nakamura" w:date="2021-10-04T19:17:00Z">
+        <w:r>
+          <w:rPr>
+            <w:rFonts w:cs="Times New Roman"/>
+          </w:rPr>
+          <w:lastRenderedPageBreak/>
+          <w:t>for all species presented in Tedesco</w:t>
+        </w:r>
+        <w:r>
+          <w:rPr>
+            <w:rFonts w:cs="Times New Roman"/>
+          </w:rPr>
+          <w:t>´s et al. dataset an</w:t>
+        </w:r>
+      </w:ins>
+      <w:ins w:id="77" w:author="Gabriel Nakamura" w:date="2021-10-04T19:18:00Z">
+        <w:r>
+          <w:rPr>
+            <w:rFonts w:cs="Times New Roman"/>
+          </w:rPr>
+          <w:t>d mapped all the insertions</w:t>
+        </w:r>
+        <w:r>
+          <w:rPr>
+            <w:rFonts w:cs="Times New Roman"/>
+          </w:rPr>
+          <w:t xml:space="preserve"> realized during in the process</w:t>
+        </w:r>
+      </w:ins>
+      <w:del w:id="78" w:author="Gabriel Nakamura" w:date="2021-10-04T19:19:00Z">
+        <w:r>
+          <w:rPr>
+            <w:rFonts w:cs="Times New Roman"/>
+          </w:rPr>
+          <w:delText>trees for the four major freshwater</w:delText>
+        </w:r>
+        <w:r>
+          <w:rPr>
+            <w:rFonts w:cs="Times New Roman"/>
+          </w:rPr>
+          <w:delText xml:space="preserve"> ecoregions </w:delText>
+        </w:r>
+        <w:r>
+          <w:rPr>
+            <w:rFonts w:cs="Times New Roman"/>
+          </w:rPr>
+          <w:delText>based on species richness</w:delText>
+        </w:r>
+        <w:r>
+          <w:rPr>
+            <w:rFonts w:cs="Times New Roman"/>
+          </w:rPr>
+          <w:delText xml:space="preserve">: </w:delText>
+        </w:r>
+        <w:r>
+          <w:rPr>
+            <w:rFonts w:cs="Times New Roman"/>
+          </w:rPr>
+          <w:delText xml:space="preserve">Afrotropics, </w:delText>
+        </w:r>
+        <w:r>
+          <w:rPr>
+            <w:rFonts w:cs="Times New Roman"/>
+          </w:rPr>
+          <w:delText>Indo-Malay, Near</w:delText>
+        </w:r>
+        <w:r>
+          <w:rPr>
+            <w:rFonts w:cs="Times New Roman"/>
+          </w:rPr>
+          <w:delText>c</w:delText>
+        </w:r>
+        <w:r>
+          <w:rPr>
+            <w:rFonts w:cs="Times New Roman"/>
+          </w:rPr>
+          <w:delText>tic</w:delText>
+        </w:r>
+        <w:r>
+          <w:rPr>
+            <w:rFonts w:cs="Times New Roman"/>
+          </w:rPr>
+          <w:delText>,</w:delText>
+        </w:r>
+        <w:r>
+          <w:rPr>
+            <w:rFonts w:cs="Times New Roman"/>
+          </w:rPr>
+          <w:delText xml:space="preserve"> and Neotropics</w:delText>
+        </w:r>
+      </w:del>
+      <w:r>
+        <w:rPr>
+          <w:rFonts w:cs="Times New Roman"/>
+        </w:rPr>
+        <w:t xml:space="preserve">. </w:t>
+      </w:r>
+      <w:r>
+        <w:rPr>
+          <w:rFonts w:cs="Times New Roman"/>
+        </w:rPr>
+        <w:t>Moreover, we used this same dataset to demonstrate how to map the Darwinian shortfalls</w:t>
+      </w:r>
+      <w:r>
+        <w:rPr>
+          <w:rFonts w:cs="Times New Roman"/>
+        </w:rPr>
+        <w:t xml:space="preserve">, calculated following Equation 1 </w:t>
+      </w:r>
+      <w:r>
+        <w:rPr>
+          <w:rFonts w:cs="Times New Roman"/>
+        </w:rPr>
+        <w:t>through</w:t>
+      </w:r>
+      <w:r>
+        <w:rPr>
+          <w:rFonts w:cs="Times New Roman"/>
+        </w:rPr>
+        <w:t xml:space="preserve"> </w:t>
+      </w:r>
+      <w:del w:id="79" w:author="Gabriel Nakamura" w:date="2021-10-04T19:19:00Z">
+        <w:r>
+          <w:rPr>
+            <w:rFonts w:cs="Times New Roman"/>
+            <w:i/>
+            <w:iCs/>
+          </w:rPr>
+          <w:delText>Darwinian</w:delText>
+        </w:r>
+      </w:del>
       <w:proofErr w:type="spellStart"/>
-      <w:r>
-        <w:rPr>
-          <w:rFonts w:cs="Times New Roman"/>
-        </w:rPr>
-        <w:t>Afrotropics</w:t>
-      </w:r>
-      <w:proofErr w:type="spellEnd"/>
-      <w:r>
-        <w:rPr>
-          <w:rFonts w:cs="Times New Roman"/>
-        </w:rPr>
-        <w:t xml:space="preserve">, </w:t>
-      </w:r>
-      <w:r>
-        <w:rPr>
-          <w:rFonts w:cs="Times New Roman"/>
-        </w:rPr>
-        <w:t>Indo-Malay, Near</w:t>
-      </w:r>
-      <w:r>
-        <w:rPr>
-          <w:rFonts w:cs="Times New Roman"/>
-        </w:rPr>
-        <w:t>c</w:t>
-      </w:r>
-      <w:r>
-        <w:rPr>
-          <w:rFonts w:cs="Times New Roman"/>
-        </w:rPr>
-        <w:t>tic</w:t>
-      </w:r>
-      <w:r>
-        <w:rPr>
-          <w:rFonts w:cs="Times New Roman"/>
-        </w:rPr>
-        <w:t>,</w:t>
-      </w:r>
-      <w:r>
-        <w:rPr>
-          <w:rFonts w:cs="Times New Roman"/>
-        </w:rPr>
-        <w:t xml:space="preserve"> and Neotropics. </w:t>
-      </w:r>
-      <w:r>
-        <w:rPr>
-          <w:rFonts w:cs="Times New Roman"/>
-        </w:rPr>
-        <w:t>Moreover, we used this same dataset to demonstrate how to map the Darwinian shortfalls</w:t>
-      </w:r>
-      <w:r>
-        <w:rPr>
-          <w:rFonts w:cs="Times New Roman"/>
-        </w:rPr>
-        <w:t xml:space="preserve">, calculated following Equation 1 </w:t>
-      </w:r>
-      <w:r>
-        <w:rPr>
-          <w:rFonts w:cs="Times New Roman"/>
-        </w:rPr>
-        <w:t>through</w:t>
-      </w:r>
-      <w:r>
-        <w:rPr>
-          <w:rFonts w:cs="Times New Roman"/>
-        </w:rPr>
-        <w:t xml:space="preserve"> </w:t>
-      </w:r>
-      <w:proofErr w:type="spellStart"/>
+      <w:ins w:id="80" w:author="Gabriel Nakamura" w:date="2021-10-04T19:19:00Z">
+        <w:r>
+          <w:rPr>
+            <w:rFonts w:cs="Times New Roman"/>
+            <w:i/>
+            <w:iCs/>
+          </w:rPr>
+          <w:t>PD</w:t>
+        </w:r>
+      </w:ins>
       <w:r>
         <w:rPr>
           <w:rFonts w:cs="Times New Roman"/>
           <w:i/>
           <w:iCs/>
         </w:rPr>
-        <w:t>Darwinian_deficit</w:t>
+        <w:t>_deficit</w:t>
       </w:r>
       <w:proofErr w:type="spellEnd"/>
       <w:r>
@@ -10018,11 +10756,63 @@
         </w:rPr>
         <w:t xml:space="preserve"> </w:t>
       </w:r>
-      <w:r>
-        <w:rPr>
-          <w:rFonts w:cs="Times New Roman"/>
-        </w:rPr>
-        <w:t>First, the user must download the package from the online GitHub repository, using the following command line:</w:t>
+      <w:ins w:id="81" w:author="Gabriel Nakamura" w:date="2021-10-04T19:19:00Z">
+        <w:r>
+          <w:rPr>
+            <w:rFonts w:cs="Times New Roman"/>
+          </w:rPr>
+          <w:t>All the anal</w:t>
+        </w:r>
+      </w:ins>
+      <w:ins w:id="82" w:author="Gabriel Nakamura" w:date="2021-10-04T19:20:00Z">
+        <w:r>
+          <w:rPr>
+            <w:rFonts w:cs="Times New Roman"/>
+          </w:rPr>
+          <w:t xml:space="preserve">ysis were performed using the development version of </w:t>
+        </w:r>
+        <w:proofErr w:type="spellStart"/>
+        <w:r>
+          <w:rPr>
+            <w:rFonts w:cs="Times New Roman"/>
+          </w:rPr>
+          <w:t>FishPhyloMaker</w:t>
+        </w:r>
+        <w:proofErr w:type="spellEnd"/>
+        <w:r>
+          <w:rPr>
+            <w:rFonts w:cs="Times New Roman"/>
+          </w:rPr>
+          <w:t xml:space="preserve"> package, that can be </w:t>
+        </w:r>
+        <w:proofErr w:type="spellStart"/>
+        <w:r>
+          <w:rPr>
+            <w:rFonts w:cs="Times New Roman"/>
+          </w:rPr>
+          <w:t>downloade</w:t>
+        </w:r>
+        <w:proofErr w:type="spellEnd"/>
+        <w:r>
+          <w:rPr>
+            <w:rFonts w:cs="Times New Roman"/>
+          </w:rPr>
+          <w:t xml:space="preserve"> using the following command line</w:t>
+        </w:r>
+      </w:ins>
+      <w:del w:id="83" w:author="Gabriel Nakamura" w:date="2021-10-04T19:20:00Z">
+        <w:r>
+          <w:rPr>
+            <w:rFonts w:cs="Times New Roman"/>
+          </w:rPr>
+          <w:delText>First, the user must download the package from the online GitHub repository, using the following command line</w:delText>
+        </w:r>
+      </w:del>
+      <w:r>
+        <w:rPr>
+          <w:rFonts w:cs="Times New Roman"/>
+        </w:rPr>
+        <w:t>:</w:t>
       </w:r>
     </w:p>
     <w:p>
@@ -10221,7 +11011,21 @@
         <w:rPr>
           <w:rFonts w:cs="Times New Roman"/>
         </w:rPr>
-        <w:t xml:space="preserve">e prepared the </w:t>
+        <w:t xml:space="preserve">e </w:t>
+      </w:r>
+      <w:ins w:id="84" w:author="Gabriel Nakamura" w:date="2021-10-04T19:20:00Z">
+        <w:r>
+          <w:rPr>
+            <w:rFonts w:cs="Times New Roman"/>
+          </w:rPr>
+          <w:t xml:space="preserve">first </w:t>
+        </w:r>
+      </w:ins>
+      <w:r>
+        <w:rPr>
+          <w:rFonts w:cs="Times New Roman"/>
+        </w:rPr>
+        <w:t xml:space="preserve">prepared the </w:t>
       </w:r>
       <w:r>
         <w:rPr>
@@ -10261,19 +11065,57 @@
         <w:rPr>
           <w:rFonts w:cs="Times New Roman"/>
         </w:rPr>
-        <w:t>. The occurrence matrix encompassed 2</w:t>
-      </w:r>
-      <w:r>
-        <w:rPr>
-          <w:rFonts w:cs="Times New Roman"/>
-        </w:rPr>
-        <w:t>,</w:t>
-      </w:r>
-      <w:r>
-        <w:rPr>
-          <w:rFonts w:cs="Times New Roman"/>
-        </w:rPr>
-        <w:t>478 specie</w:t>
+        <w:t xml:space="preserve">. The occurrence matrix encompassed </w:t>
+      </w:r>
+      <w:ins w:id="85" w:author="Gabriel Nakamura" w:date="2021-10-04T19:21:00Z">
+        <w:r>
+          <w:rPr>
+            <w:rFonts w:cs="Times New Roman"/>
+          </w:rPr>
+          <w:t>14</w:t>
+        </w:r>
+      </w:ins>
+      <w:ins w:id="86" w:author="Gabriel Nakamura" w:date="2021-10-04T19:26:00Z">
+        <w:r>
+          <w:rPr>
+            <w:rFonts w:cs="Times New Roman"/>
+          </w:rPr>
+          <w:t>,</w:t>
+        </w:r>
+      </w:ins>
+      <w:ins w:id="87" w:author="Gabriel Nakamura" w:date="2021-10-04T19:21:00Z">
+        <w:r>
+          <w:rPr>
+            <w:rFonts w:cs="Times New Roman"/>
+          </w:rPr>
+          <w:t>886</w:t>
+        </w:r>
+      </w:ins>
+      <w:del w:id="88" w:author="Gabriel Nakamura" w:date="2021-10-04T19:21:00Z">
+        <w:r>
+          <w:rPr>
+            <w:rFonts w:cs="Times New Roman"/>
+          </w:rPr>
+          <w:delText>2</w:delText>
+        </w:r>
+        <w:r>
+          <w:rPr>
+            <w:rFonts w:cs="Times New Roman"/>
+          </w:rPr>
+          <w:delText>,</w:delText>
+        </w:r>
+        <w:r>
+          <w:rPr>
+            <w:rFonts w:cs="Times New Roman"/>
+          </w:rPr>
+          <w:delText>478</w:delText>
+        </w:r>
+      </w:del>
+      <w:r>
+        <w:rPr>
+          <w:rFonts w:cs="Times New Roman"/>
+        </w:rPr>
+        <w:t xml:space="preserve"> specie</w:t>
       </w:r>
       <w:r>
         <w:rPr>
@@ -10285,19 +11127,41 @@
         <w:rPr>
           <w:rFonts w:cs="Times New Roman"/>
         </w:rPr>
-        <w:t>, from which 2</w:t>
-      </w:r>
-      <w:r>
-        <w:rPr>
-          <w:rFonts w:cs="Times New Roman"/>
-        </w:rPr>
-        <w:t>,</w:t>
-      </w:r>
-      <w:r>
-        <w:rPr>
-          <w:rFonts w:cs="Times New Roman"/>
-        </w:rPr>
-        <w:t>477 were valid</w:t>
+        <w:t xml:space="preserve">, from which </w:t>
+      </w:r>
+      <w:ins w:id="89" w:author="Gabriel Nakamura" w:date="2021-10-04T19:26:00Z">
+        <w:r>
+          <w:rPr>
+            <w:rFonts w:cs="Times New Roman"/>
+          </w:rPr>
+          <w:t>13,992</w:t>
+        </w:r>
+      </w:ins>
+      <w:del w:id="90" w:author="Gabriel Nakamura" w:date="2021-10-04T19:26:00Z">
+        <w:r>
+          <w:rPr>
+            <w:rFonts w:cs="Times New Roman"/>
+          </w:rPr>
+          <w:delText>2</w:delText>
+        </w:r>
+        <w:r>
+          <w:rPr>
+            <w:rFonts w:cs="Times New Roman"/>
+          </w:rPr>
+          <w:delText>,</w:delText>
+        </w:r>
+        <w:r>
+          <w:rPr>
+            <w:rFonts w:cs="Times New Roman"/>
+          </w:rPr>
+          <w:delText>477</w:delText>
+        </w:r>
+      </w:del>
+      <w:r>
+        <w:rPr>
+          <w:rFonts w:cs="Times New Roman"/>
+        </w:rPr>
+        <w:t xml:space="preserve"> were valid</w:t>
       </w:r>
       <w:r>
         <w:rPr>
@@ -10305,6 +11169,58 @@
         </w:rPr>
         <w:t xml:space="preserve"> names</w:t>
       </w:r>
+      <w:ins w:id="91" w:author="Gabriel Nakamura" w:date="2021-10-04T19:26:00Z">
+        <w:r>
+          <w:rPr>
+            <w:rFonts w:cs="Times New Roman"/>
+          </w:rPr>
+          <w:t>. The remaining</w:t>
+        </w:r>
+        <w:r>
+          <w:rPr>
+            <w:rFonts w:cs="Times New Roman"/>
+          </w:rPr>
+          <w:t xml:space="preserve"> </w:t>
+        </w:r>
+        <w:r>
+          <w:rPr>
+            <w:rFonts w:cs="Times New Roman"/>
+          </w:rPr>
+          <w:t>961 names were sub</w:t>
+        </w:r>
+      </w:ins>
+      <w:ins w:id="92" w:author="Gabriel Nakamura" w:date="2021-10-04T19:27:00Z">
+        <w:r>
+          <w:rPr>
+            <w:rFonts w:cs="Times New Roman"/>
+          </w:rPr>
+          <w:t>stituted by</w:t>
+        </w:r>
+      </w:ins>
+      <w:ins w:id="93" w:author="Gabriel Nakamura" w:date="2021-10-04T19:26:00Z">
+        <w:r>
+          <w:rPr>
+            <w:rFonts w:cs="Times New Roman"/>
+          </w:rPr>
+          <w:t xml:space="preserve"> </w:t>
+        </w:r>
+      </w:ins>
+      <w:ins w:id="94" w:author="Gabriel Nakamura" w:date="2021-10-04T19:27:00Z">
+        <w:r>
+          <w:rPr>
+            <w:rFonts w:cs="Times New Roman"/>
+          </w:rPr>
+          <w:t xml:space="preserve">their corresponding valid names according to </w:t>
+        </w:r>
+        <w:proofErr w:type="spellStart"/>
+        <w:r>
+          <w:rPr>
+            <w:rFonts w:cs="Times New Roman"/>
+          </w:rPr>
+          <w:t>FishBase</w:t>
+        </w:r>
+      </w:ins>
+      <w:proofErr w:type="spellEnd"/>
       <w:r>
         <w:rPr>
           <w:rFonts w:cs="Times New Roman"/>
@@ -10343,31 +11259,75 @@
         <w:rPr>
           <w:rFonts w:cs="Times New Roman"/>
         </w:rPr>
-        <w:t xml:space="preserve"> function separately for </w:t>
-      </w:r>
-      <w:r>
-        <w:rPr>
-          <w:rFonts w:cs="Times New Roman"/>
-        </w:rPr>
-        <w:t xml:space="preserve">each </w:t>
-      </w:r>
-      <w:r>
-        <w:rPr>
-          <w:rFonts w:cs="Times New Roman"/>
-        </w:rPr>
-        <w:t>ecoregion</w:t>
-      </w:r>
-      <w:r>
-        <w:rPr>
-          <w:rFonts w:cs="Times New Roman"/>
-        </w:rPr>
-        <w:t xml:space="preserve"> </w:t>
-      </w:r>
-      <w:r>
-        <w:rPr>
-          <w:rFonts w:cs="Times New Roman"/>
-        </w:rPr>
-        <w:t xml:space="preserve">using the valid names retrieved from the </w:t>
+        <w:t xml:space="preserve"> function </w:t>
+      </w:r>
+      <w:del w:id="95" w:author="Gabriel Nakamura" w:date="2021-10-04T19:27:00Z">
+        <w:r>
+          <w:rPr>
+            <w:rFonts w:cs="Times New Roman"/>
+          </w:rPr>
+          <w:delText xml:space="preserve">separately for </w:delText>
+        </w:r>
+        <w:r>
+          <w:rPr>
+            <w:rFonts w:cs="Times New Roman"/>
+          </w:rPr>
+          <w:delText xml:space="preserve">each </w:delText>
+        </w:r>
+        <w:r>
+          <w:rPr>
+            <w:rFonts w:cs="Times New Roman"/>
+          </w:rPr>
+          <w:delText>ecoregion</w:delText>
+        </w:r>
+        <w:r>
+          <w:rPr>
+            <w:rFonts w:cs="Times New Roman"/>
+          </w:rPr>
+          <w:delText xml:space="preserve"> </w:delText>
+        </w:r>
+        <w:r>
+          <w:rPr>
+            <w:rFonts w:cs="Times New Roman"/>
+          </w:rPr>
+          <w:delText>using the valid names retrieved from the</w:delText>
+        </w:r>
+      </w:del>
+      <w:ins w:id="96" w:author="Gabriel Nakamura" w:date="2021-10-04T19:27:00Z">
+        <w:r>
+          <w:rPr>
+            <w:rFonts w:cs="Times New Roman"/>
+          </w:rPr>
+          <w:t xml:space="preserve">to build a phylogenetic tree containing all the </w:t>
+        </w:r>
+      </w:ins>
+      <w:ins w:id="97" w:author="Gabriel Nakamura" w:date="2021-10-04T19:29:00Z">
+        <w:r>
+          <w:rPr>
+            <w:rFonts w:cs="Times New Roman"/>
+          </w:rPr>
+          <w:t>14,886 species</w:t>
+        </w:r>
+        <w:r>
+          <w:rPr>
+            <w:rFonts w:cs="Times New Roman"/>
+          </w:rPr>
+          <w:t xml:space="preserve"> with </w:t>
+        </w:r>
+      </w:ins>
+      <w:ins w:id="98" w:author="Gabriel Nakamura" w:date="2021-10-04T19:30:00Z">
+        <w:r>
+          <w:rPr>
+            <w:rFonts w:cs="Times New Roman"/>
+          </w:rPr>
+          <w:t>valid names retrieved from</w:t>
+        </w:r>
+      </w:ins>
+      <w:r>
+        <w:rPr>
+          <w:rFonts w:cs="Times New Roman"/>
+        </w:rPr>
+        <w:t xml:space="preserve"> </w:t>
       </w:r>
       <w:proofErr w:type="spellStart"/>
       <w:r>
@@ -10463,7 +11423,21 @@
         <w:rPr>
           <w:rFonts w:cs="Times New Roman"/>
         </w:rPr>
-        <w:t xml:space="preserve">and order. We also </w:t>
+        <w:t>and order</w:t>
+      </w:r>
+      <w:ins w:id="99" w:author="Gabriel Nakamura" w:date="2021-10-04T19:30:00Z">
+        <w:r>
+          <w:rPr>
+            <w:rFonts w:cs="Times New Roman"/>
+          </w:rPr>
+          <w:t xml:space="preserve"> when needed</w:t>
+        </w:r>
+      </w:ins>
+      <w:r>
+        <w:rPr>
+          <w:rFonts w:cs="Times New Roman"/>
+        </w:rPr>
+        <w:t xml:space="preserve">. We also </w:t>
       </w:r>
       <w:r>
         <w:rPr>
@@ -10557,21 +11531,63 @@
         </w:rPr>
         <w:t xml:space="preserve">applied the </w:t>
       </w:r>
+      <w:del w:id="100" w:author="Gabriel Nakamura" w:date="2021-10-04T19:30:00Z">
+        <w:r>
+          <w:rPr>
+            <w:rFonts w:cs="Times New Roman"/>
+            <w:i/>
+            <w:iCs/>
+          </w:rPr>
+          <w:delText>Darwinian</w:delText>
+        </w:r>
+      </w:del>
       <w:proofErr w:type="spellStart"/>
+      <w:ins w:id="101" w:author="Gabriel Nakamura" w:date="2021-10-04T19:30:00Z">
+        <w:r>
+          <w:rPr>
+            <w:rFonts w:cs="Times New Roman"/>
+            <w:i/>
+            <w:iCs/>
+          </w:rPr>
+          <w:t>PD</w:t>
+        </w:r>
+      </w:ins>
       <w:r>
         <w:rPr>
           <w:rFonts w:cs="Times New Roman"/>
           <w:i/>
           <w:iCs/>
         </w:rPr>
-        <w:t>Darwinian_deficit</w:t>
+        <w:t>_deficit</w:t>
       </w:r>
       <w:proofErr w:type="spellEnd"/>
       <w:r>
         <w:rPr>
           <w:rFonts w:cs="Times New Roman"/>
         </w:rPr>
-        <w:t xml:space="preserve"> functional to calculate</w:t>
+        <w:t xml:space="preserve"> </w:t>
+      </w:r>
+      <w:del w:id="102" w:author="Gabriel Nakamura" w:date="2021-10-04T19:30:00Z">
+        <w:r>
+          <w:rPr>
+            <w:rFonts w:cs="Times New Roman"/>
+          </w:rPr>
+          <w:delText xml:space="preserve">functional </w:delText>
+        </w:r>
+      </w:del>
+      <w:ins w:id="103" w:author="Gabriel Nakamura" w:date="2021-10-04T19:30:00Z">
+        <w:r>
+          <w:rPr>
+            <w:rFonts w:cs="Times New Roman"/>
+          </w:rPr>
+          <w:t xml:space="preserve">function </w:t>
+        </w:r>
+      </w:ins>
+      <w:r>
+        <w:rPr>
+          <w:rFonts w:cs="Times New Roman"/>
+        </w:rPr>
+        <w:t>to calculate</w:t>
       </w:r>
       <w:r>
         <w:rPr>
@@ -10607,7 +11623,29 @@
         <w:rPr>
           <w:rFonts w:cs="Times New Roman"/>
         </w:rPr>
-        <w:t xml:space="preserve"> at least three species </w:t>
+        <w:t xml:space="preserve"> at least </w:t>
+      </w:r>
+      <w:del w:id="104" w:author="Gabriel Nakamura" w:date="2021-10-04T19:30:00Z">
+        <w:r>
+          <w:rPr>
+            <w:rFonts w:cs="Times New Roman"/>
+          </w:rPr>
+          <w:delText xml:space="preserve">three </w:delText>
+        </w:r>
+      </w:del>
+      <w:ins w:id="105" w:author="Gabriel Nakamura" w:date="2021-10-04T19:30:00Z">
+        <w:r>
+          <w:rPr>
+            <w:rFonts w:cs="Times New Roman"/>
+          </w:rPr>
+          <w:t xml:space="preserve">two </w:t>
+        </w:r>
+      </w:ins>
+      <w:r>
+        <w:rPr>
+          <w:rFonts w:cs="Times New Roman"/>
+        </w:rPr>
+        <w:t xml:space="preserve">species </w:t>
       </w:r>
       <w:r>
         <w:rPr>
@@ -10639,14 +11677,44 @@
         </w:rPr>
         <w:t xml:space="preserve">he </w:t>
       </w:r>
+      <w:del w:id="106" w:author="Gabriel Nakamura" w:date="2021-10-04T19:30:00Z">
+        <w:r>
+          <w:rPr>
+            <w:rFonts w:cs="Times New Roman"/>
+            <w:i/>
+            <w:iCs/>
+          </w:rPr>
+          <w:delText>Darwinian</w:delText>
+        </w:r>
+      </w:del>
       <w:proofErr w:type="spellStart"/>
+      <w:ins w:id="107" w:author="Gabriel Nakamura" w:date="2021-10-04T19:30:00Z">
+        <w:r>
+          <w:rPr>
+            <w:rFonts w:cs="Times New Roman"/>
+            <w:i/>
+            <w:iCs/>
+          </w:rPr>
+          <w:t>P</w:t>
+        </w:r>
+      </w:ins>
+      <w:ins w:id="108" w:author="Gabriel Nakamura" w:date="2021-10-04T19:31:00Z">
+        <w:r>
+          <w:rPr>
+            <w:rFonts w:cs="Times New Roman"/>
+            <w:i/>
+            <w:iCs/>
+          </w:rPr>
+          <w:t>D</w:t>
+        </w:r>
+      </w:ins>
       <w:r>
         <w:rPr>
           <w:rFonts w:cs="Times New Roman"/>
           <w:i/>
           <w:iCs/>
         </w:rPr>
-        <w:t>Darwinian_deficit</w:t>
+        <w:t>_deficit</w:t>
       </w:r>
       <w:proofErr w:type="spellEnd"/>
       <w:r>
@@ -10665,7 +11733,49 @@
         <w:rPr>
           <w:rFonts w:cs="Times New Roman"/>
         </w:rPr>
-        <w:t xml:space="preserve"> was calculate considering only congeneric insertions, however, the function</w:t>
+        <w:t xml:space="preserve"> was calculate</w:t>
+      </w:r>
+      <w:ins w:id="109" w:author="Gabriel Nakamura" w:date="2021-10-04T19:31:00Z">
+        <w:r>
+          <w:rPr>
+            <w:rFonts w:cs="Times New Roman"/>
+          </w:rPr>
+          <w:t>d</w:t>
+        </w:r>
+      </w:ins>
+      <w:r>
+        <w:rPr>
+          <w:rFonts w:cs="Times New Roman"/>
+        </w:rPr>
+        <w:t xml:space="preserve"> considering </w:t>
+      </w:r>
+      <w:del w:id="110" w:author="Gabriel Nakamura" w:date="2021-10-04T19:31:00Z">
+        <w:r>
+          <w:rPr>
+            <w:rFonts w:cs="Times New Roman"/>
+          </w:rPr>
+          <w:delText xml:space="preserve">only </w:delText>
+        </w:r>
+      </w:del>
+      <w:r>
+        <w:rPr>
+          <w:rFonts w:cs="Times New Roman"/>
+        </w:rPr>
+        <w:t>congeneric insertions</w:t>
+      </w:r>
+      <w:ins w:id="111" w:author="Gabriel Nakamura" w:date="2021-10-04T19:31:00Z">
+        <w:r>
+          <w:rPr>
+            <w:rFonts w:cs="Times New Roman"/>
+          </w:rPr>
+          <w:t xml:space="preserve"> and insertions at family level</w:t>
+        </w:r>
+      </w:ins>
+      <w:r>
+        <w:rPr>
+          <w:rFonts w:cs="Times New Roman"/>
+        </w:rPr>
+        <w:t>, however, the function</w:t>
       </w:r>
       <w:r>
         <w:rPr>
@@ -10683,7 +11793,21 @@
         <w:rPr>
           <w:rFonts w:cs="Times New Roman"/>
         </w:rPr>
-        <w:t>include other levels of phylogenetic insertion, like family and order insertions.</w:t>
+        <w:t xml:space="preserve">include other levels of phylogenetic insertion, like </w:t>
+      </w:r>
+      <w:del w:id="112" w:author="Gabriel Nakamura" w:date="2021-10-04T19:31:00Z">
+        <w:r>
+          <w:rPr>
+            <w:rFonts w:cs="Times New Roman"/>
+          </w:rPr>
+          <w:delText xml:space="preserve">family and </w:delText>
+        </w:r>
+      </w:del>
+      <w:r>
+        <w:rPr>
+          <w:rFonts w:cs="Times New Roman"/>
+        </w:rPr>
+        <w:t>order insertions.</w:t>
       </w:r>
       <w:r>
         <w:rPr>
@@ -10820,6 +11944,7 @@
       <w:pPr>
         <w:ind w:firstLine="708"/>
         <w:rPr>
+          <w:ins w:id="113" w:author="Gabriel Nakamura" w:date="2021-10-08T17:06:00Z"/>
           <w:rFonts w:cs="Times New Roman"/>
         </w:rPr>
       </w:pPr>
@@ -10827,7 +11952,30 @@
         <w:rPr>
           <w:rFonts w:cs="Times New Roman"/>
         </w:rPr>
-        <w:t xml:space="preserve">The entire insertion procedure lasted approximately two hours using one core from a </w:t>
+        <w:lastRenderedPageBreak/>
+        <w:t xml:space="preserve">The entire insertion procedure lasted approximately </w:t>
+      </w:r>
+      <w:del w:id="114" w:author="Gabriel Nakamura" w:date="2021-10-04T19:33:00Z">
+        <w:r>
+          <w:rPr>
+            <w:rFonts w:cs="Times New Roman"/>
+          </w:rPr>
+          <w:delText xml:space="preserve">two </w:delText>
+        </w:r>
+      </w:del>
+      <w:ins w:id="115" w:author="Gabriel Nakamura" w:date="2021-10-04T19:33:00Z">
+        <w:r>
+          <w:rPr>
+            <w:rFonts w:cs="Times New Roman"/>
+          </w:rPr>
+          <w:t xml:space="preserve">three </w:t>
+        </w:r>
+      </w:ins>
+      <w:r>
+        <w:rPr>
+          <w:rFonts w:cs="Times New Roman"/>
+        </w:rPr>
+        <w:t xml:space="preserve">hours using one core from a </w:t>
       </w:r>
       <w:r>
         <w:rPr>
@@ -10839,288 +11987,633 @@
         <w:rPr>
           <w:rFonts w:cs="Times New Roman"/>
         </w:rPr>
-        <w:t xml:space="preserve">machine with an i5 processor. A total of 821 species were inserted, with the </w:t>
-      </w:r>
-      <w:proofErr w:type="spellStart"/>
-      <w:r>
-        <w:rPr>
-          <w:rFonts w:cs="Times New Roman"/>
-        </w:rPr>
-        <w:t>Afrotropics</w:t>
-      </w:r>
-      <w:proofErr w:type="spellEnd"/>
-      <w:r>
-        <w:rPr>
-          <w:rFonts w:cs="Times New Roman"/>
-        </w:rPr>
-        <w:t xml:space="preserve"> exhibiting the largest number of insertions (359 from 767</w:t>
-      </w:r>
-      <w:r>
-        <w:rPr>
-          <w:rFonts w:cs="Times New Roman"/>
-        </w:rPr>
-        <w:t>, Figure 2</w:t>
-      </w:r>
-      <w:r>
-        <w:rPr>
-          <w:rFonts w:cs="Times New Roman"/>
-        </w:rPr>
-        <w:t>).</w:t>
-      </w:r>
-      <w:r>
-        <w:rPr>
-          <w:rFonts w:cs="Times New Roman"/>
-        </w:rPr>
-        <w:t xml:space="preserve"> On the </w:t>
-      </w:r>
-      <w:r>
-        <w:rPr>
-          <w:rFonts w:cs="Times New Roman"/>
-        </w:rPr>
-        <w:lastRenderedPageBreak/>
-        <w:t xml:space="preserve">contrary, </w:t>
-      </w:r>
-      <w:r>
-        <w:rPr>
-          <w:rFonts w:cs="Times New Roman"/>
-        </w:rPr>
-        <w:t xml:space="preserve">the </w:t>
-      </w:r>
-      <w:r>
-        <w:rPr>
-          <w:rFonts w:cs="Times New Roman"/>
-        </w:rPr>
-        <w:t>N</w:t>
-      </w:r>
-      <w:r>
-        <w:rPr>
-          <w:rFonts w:cs="Times New Roman"/>
-        </w:rPr>
-        <w:t>e</w:t>
-      </w:r>
-      <w:r>
-        <w:rPr>
-          <w:rFonts w:cs="Times New Roman"/>
-        </w:rPr>
-        <w:t>ar</w:t>
-      </w:r>
-      <w:r>
-        <w:rPr>
-          <w:rFonts w:cs="Times New Roman"/>
-        </w:rPr>
-        <w:t>c</w:t>
-      </w:r>
-      <w:r>
-        <w:rPr>
-          <w:rFonts w:cs="Times New Roman"/>
-        </w:rPr>
-        <w:t xml:space="preserve">tic </w:t>
-      </w:r>
-      <w:r>
-        <w:rPr>
-          <w:rFonts w:cs="Times New Roman"/>
-        </w:rPr>
-        <w:t>displayed</w:t>
-      </w:r>
-      <w:r>
-        <w:rPr>
-          <w:rFonts w:cs="Times New Roman"/>
-        </w:rPr>
-        <w:t xml:space="preserve"> the least number of </w:t>
-      </w:r>
-      <w:r>
-        <w:rPr>
-          <w:rFonts w:cs="Times New Roman"/>
-        </w:rPr>
-        <w:t>insertions</w:t>
-      </w:r>
-      <w:r>
-        <w:rPr>
-          <w:rFonts w:cs="Times New Roman"/>
-        </w:rPr>
-        <w:t>, being only six species inserted at the genus level</w:t>
-      </w:r>
-      <w:r>
-        <w:rPr>
-          <w:rFonts w:cs="Times New Roman"/>
-        </w:rPr>
-        <w:t xml:space="preserve"> (</w:t>
-      </w:r>
-      <w:r>
-        <w:rPr>
-          <w:rFonts w:cs="Times New Roman"/>
-        </w:rPr>
-        <w:t xml:space="preserve">2.7% of missing species in </w:t>
-      </w:r>
-      <w:r>
-        <w:rPr>
-          <w:rFonts w:cs="Times New Roman"/>
-        </w:rPr>
-        <w:t xml:space="preserve">the </w:t>
-      </w:r>
-      <w:r>
-        <w:rPr>
-          <w:rFonts w:cs="Times New Roman"/>
-        </w:rPr>
-        <w:t>phylogenetic tree</w:t>
-      </w:r>
-      <w:r>
-        <w:rPr>
-          <w:rFonts w:cs="Times New Roman"/>
-        </w:rPr>
-        <w:t>)</w:t>
-      </w:r>
-      <w:r>
-        <w:rPr>
-          <w:rFonts w:cs="Times New Roman"/>
-        </w:rPr>
-        <w:t xml:space="preserve">. </w:t>
-      </w:r>
-      <w:r>
-        <w:rPr>
-          <w:rFonts w:cs="Times New Roman"/>
-        </w:rPr>
-        <w:t>Indo-Malay and Neotropic</w:t>
-      </w:r>
-      <w:r>
-        <w:rPr>
-          <w:rFonts w:cs="Times New Roman"/>
-        </w:rPr>
-        <w:t>s</w:t>
-      </w:r>
-      <w:r>
-        <w:rPr>
-          <w:rFonts w:cs="Times New Roman"/>
-        </w:rPr>
-        <w:t xml:space="preserve"> presented 30.3% and 30% of </w:t>
-      </w:r>
-      <w:r>
-        <w:rPr>
-          <w:rFonts w:cs="Times New Roman"/>
-        </w:rPr>
-        <w:t>insertions,</w:t>
-      </w:r>
-      <w:r>
-        <w:rPr>
-          <w:rFonts w:cs="Times New Roman"/>
-        </w:rPr>
-        <w:t xml:space="preserve"> </w:t>
-      </w:r>
-      <w:r>
-        <w:rPr>
-          <w:rFonts w:cs="Times New Roman"/>
-        </w:rPr>
-        <w:t>respectively</w:t>
-      </w:r>
-      <w:r>
-        <w:rPr>
-          <w:rFonts w:cs="Times New Roman"/>
-        </w:rPr>
-        <w:t>.</w:t>
-      </w:r>
-      <w:r>
-        <w:rPr>
-          <w:rFonts w:cs="Times New Roman"/>
-        </w:rPr>
-        <w:t xml:space="preserve"> </w:t>
-      </w:r>
-      <w:r>
-        <w:rPr>
-          <w:rFonts w:cs="Times New Roman"/>
-        </w:rPr>
-        <w:t>Except for the Nearctic, all the remaining ecoregions exhibited</w:t>
-      </w:r>
-      <w:r>
-        <w:rPr>
-          <w:rFonts w:cs="Times New Roman"/>
-        </w:rPr>
-        <w:t xml:space="preserve"> insertions in all </w:t>
-      </w:r>
-      <w:r>
-        <w:rPr>
-          <w:rFonts w:cs="Times New Roman"/>
-        </w:rPr>
-        <w:t xml:space="preserve">considered </w:t>
-      </w:r>
-      <w:r>
-        <w:rPr>
-          <w:rFonts w:cs="Times New Roman"/>
-        </w:rPr>
-        <w:t xml:space="preserve">taxonomic levels </w:t>
-      </w:r>
-      <w:r>
-        <w:rPr>
-          <w:rFonts w:cs="Times New Roman"/>
-        </w:rPr>
-        <w:t>(Figure 2)</w:t>
-      </w:r>
-      <w:r>
-        <w:rPr>
-          <w:rFonts w:cs="Times New Roman"/>
-        </w:rPr>
-        <w:t>.</w:t>
+        <w:t xml:space="preserve">machine with an i5 processor. A total of </w:t>
+      </w:r>
+      <w:del w:id="116" w:author="Gabriel Nakamura" w:date="2021-10-04T19:52:00Z">
+        <w:r>
+          <w:rPr>
+            <w:rFonts w:cs="Times New Roman"/>
+          </w:rPr>
+          <w:delText xml:space="preserve">821 </w:delText>
+        </w:r>
+      </w:del>
+      <w:ins w:id="117" w:author="Gabriel Nakamura" w:date="2021-10-04T19:52:00Z">
+        <w:r>
+          <w:rPr>
+            <w:rFonts w:cs="Times New Roman"/>
+          </w:rPr>
+          <w:t xml:space="preserve">11,569 </w:t>
+        </w:r>
+      </w:ins>
+      <w:r>
+        <w:rPr>
+          <w:rFonts w:cs="Times New Roman"/>
+        </w:rPr>
+        <w:t>species were inserted</w:t>
+      </w:r>
+      <w:ins w:id="118" w:author="Gabriel Nakamura" w:date="2021-10-05T08:51:00Z">
+        <w:r>
+          <w:rPr>
+            <w:rFonts w:cs="Times New Roman"/>
+          </w:rPr>
+          <w:t>,</w:t>
+        </w:r>
+      </w:ins>
+      <w:ins w:id="119" w:author="Gabriel Nakamura" w:date="2021-10-05T08:52:00Z">
+        <w:r>
+          <w:rPr>
+            <w:rFonts w:cs="Times New Roman"/>
+          </w:rPr>
+          <w:t xml:space="preserve"> 6418 species was already present in the backbone phylogeny and </w:t>
+        </w:r>
+      </w:ins>
+      <w:ins w:id="120" w:author="Gabriel Nakamura" w:date="2021-10-04T19:53:00Z">
+        <w:r>
+          <w:rPr>
+            <w:rFonts w:cs="Times New Roman"/>
+          </w:rPr>
+          <w:t>181 was not inserted</w:t>
+        </w:r>
+      </w:ins>
+      <w:ins w:id="121" w:author="Gabriel Nakamura" w:date="2021-10-04T20:02:00Z">
+        <w:r>
+          <w:rPr>
+            <w:rFonts w:cs="Times New Roman"/>
+          </w:rPr>
+          <w:t xml:space="preserve"> at all</w:t>
+        </w:r>
+      </w:ins>
+      <w:ins w:id="122" w:author="Gabriel Nakamura" w:date="2021-10-08T17:04:00Z">
+        <w:r>
+          <w:rPr>
+            <w:rFonts w:cs="Times New Roman"/>
+          </w:rPr>
+          <w:t xml:space="preserve">, resulting in a phylogenetic tree containing </w:t>
+        </w:r>
+      </w:ins>
+      <w:ins w:id="123" w:author="Gabriel Nakamura" w:date="2021-10-08T17:05:00Z">
+        <w:r>
+          <w:rPr>
+            <w:rFonts w:cs="Times New Roman"/>
+          </w:rPr>
+          <w:t>14</w:t>
+        </w:r>
+      </w:ins>
+      <w:ins w:id="124" w:author="Gabriel Nakamura" w:date="2021-10-08T17:06:00Z">
+        <w:r>
+          <w:rPr>
+            <w:rFonts w:cs="Times New Roman"/>
+          </w:rPr>
+          <w:t>,705 species (Figure 2)</w:t>
+        </w:r>
+      </w:ins>
+      <w:ins w:id="125" w:author="Gabriel Nakamura" w:date="2021-10-04T20:03:00Z">
+        <w:r>
+          <w:rPr>
+            <w:rFonts w:cs="Times New Roman"/>
+          </w:rPr>
+          <w:t>.</w:t>
+        </w:r>
+      </w:ins>
+      <w:del w:id="126" w:author="Gabriel Nakamura" w:date="2021-10-04T19:53:00Z">
+        <w:r>
+          <w:rPr>
+            <w:rFonts w:cs="Times New Roman"/>
+          </w:rPr>
+          <w:delText>,</w:delText>
+        </w:r>
+      </w:del>
+      <w:r>
+        <w:rPr>
+          <w:rFonts w:cs="Times New Roman"/>
+        </w:rPr>
+        <w:t xml:space="preserve"> </w:t>
       </w:r>
     </w:p>
     <w:p>
       <w:pPr>
-        <w:rPr>
+        <w:ind w:firstLine="708"/>
+        <w:rPr>
+          <w:ins w:id="127" w:author="Gabriel Nakamura" w:date="2021-10-08T17:06:00Z"/>
+          <w:rFonts w:cs="Times New Roman"/>
+        </w:rPr>
+      </w:pPr>
+      <w:ins w:id="128" w:author="Gabriel Nakamura" w:date="2021-10-08T17:07:00Z">
+        <w:r>
+          <w:rPr>
+            <w:rFonts w:cs="Times New Roman"/>
+            <w:noProof/>
+          </w:rPr>
+          <w:drawing>
+            <wp:inline distT="0" distB="0" distL="0" distR="0" wp14:anchorId="2015511E" wp14:editId="385F7E2D">
+              <wp:extent cx="5731510" cy="6563360"/>
+              <wp:effectExtent l="0" t="0" r="0" b="2540"/>
+              <wp:docPr id="7" name="Imagem 7" descr="Gráfico, Gráfico de explosão solar&#10;&#10;Descrição gerada automaticamente"/>
+              <wp:cNvGraphicFramePr>
+                <a:graphicFrameLocks xmlns:a="http://schemas.openxmlformats.org/drawingml/2006/main" noChangeAspect="1"/>
+              </wp:cNvGraphicFramePr>
+              <a:graphic xmlns:a="http://schemas.openxmlformats.org/drawingml/2006/main">
+                <a:graphicData uri="http://schemas.openxmlformats.org/drawingml/2006/picture">
+                  <pic:pic xmlns:pic="http://schemas.openxmlformats.org/drawingml/2006/picture">
+                    <pic:nvPicPr>
+                      <pic:cNvPr id="7" name="Imagem 7" descr="Gráfico, Gráfico de explosão solar&#10;&#10;Descrição gerada automaticamente"/>
+                      <pic:cNvPicPr/>
+                    </pic:nvPicPr>
+                    <pic:blipFill>
+                      <a:blip r:embed="rId7" cstate="print">
+                        <a:extLst>
+                          <a:ext uri="{28A0092B-C50C-407E-A947-70E740481C1C}">
+                            <a14:useLocalDpi xmlns:a14="http://schemas.microsoft.com/office/drawing/2010/main" val="0"/>
+                          </a:ext>
+                        </a:extLst>
+                      </a:blip>
+                      <a:stretch>
+                        <a:fillRect/>
+                      </a:stretch>
+                    </pic:blipFill>
+                    <pic:spPr>
+                      <a:xfrm>
+                        <a:off x="0" y="0"/>
+                        <a:ext cx="5731510" cy="6563360"/>
+                      </a:xfrm>
+                      <a:prstGeom prst="rect">
+                        <a:avLst/>
+                      </a:prstGeom>
+                    </pic:spPr>
+                  </pic:pic>
+                </a:graphicData>
+              </a:graphic>
+            </wp:inline>
+          </w:drawing>
+        </w:r>
+      </w:ins>
+    </w:p>
+    <w:p>
+      <w:pPr>
+        <w:ind w:firstLine="708"/>
+        <w:rPr>
+          <w:ins w:id="129" w:author="Gabriel Nakamura" w:date="2021-10-08T17:06:00Z"/>
+          <w:rFonts w:cs="Times New Roman"/>
+        </w:rPr>
+      </w:pPr>
+      <w:ins w:id="130" w:author="Gabriel Nakamura" w:date="2021-10-08T17:06:00Z">
+        <w:r>
+          <w:rPr>
+            <w:rFonts w:cs="Times New Roman"/>
+          </w:rPr>
+          <w:t xml:space="preserve">Figure 2: Phylogenetic tree </w:t>
+        </w:r>
+      </w:ins>
+      <w:ins w:id="131" w:author="Gabriel Nakamura" w:date="2021-10-08T17:28:00Z">
+        <w:r>
+          <w:rPr>
+            <w:rFonts w:cs="Times New Roman"/>
+          </w:rPr>
+          <w:t xml:space="preserve">obtained from </w:t>
+        </w:r>
+        <w:proofErr w:type="spellStart"/>
+        <w:r>
+          <w:rPr>
+            <w:rFonts w:cs="Times New Roman"/>
+          </w:rPr>
+          <w:t>FishPhyloMaker</w:t>
+        </w:r>
+        <w:proofErr w:type="spellEnd"/>
+        <w:r>
+          <w:rPr>
+            <w:rFonts w:cs="Times New Roman"/>
+          </w:rPr>
+          <w:t xml:space="preserve">, </w:t>
+        </w:r>
+      </w:ins>
+      <w:ins w:id="132" w:author="Gabriel Nakamura" w:date="2021-10-08T17:06:00Z">
+        <w:r>
+          <w:rPr>
+            <w:rFonts w:cs="Times New Roman"/>
+          </w:rPr>
+          <w:t>containing 14,705 fin</w:t>
+        </w:r>
+      </w:ins>
+      <w:ins w:id="133" w:author="Gabriel Nakamura" w:date="2021-10-08T17:07:00Z">
+        <w:r>
+          <w:rPr>
+            <w:rFonts w:cs="Times New Roman"/>
+          </w:rPr>
+          <w:t>ned-ray species with their respective insertion</w:t>
+        </w:r>
+      </w:ins>
+      <w:ins w:id="134" w:author="Gabriel Nakamura" w:date="2021-10-08T17:28:00Z">
+        <w:r>
+          <w:rPr>
+            <w:rFonts w:cs="Times New Roman"/>
+          </w:rPr>
+          <w:t>s</w:t>
+        </w:r>
+      </w:ins>
+      <w:ins w:id="135" w:author="Gabriel Nakamura" w:date="2021-10-08T17:07:00Z">
+        <w:r>
+          <w:rPr>
+            <w:rFonts w:cs="Times New Roman"/>
+          </w:rPr>
+          <w:t>.</w:t>
+        </w:r>
+      </w:ins>
+    </w:p>
+    <w:p>
+      <w:pPr>
+        <w:ind w:firstLine="708"/>
+        <w:rPr>
+          <w:rFonts w:cs="Times New Roman"/>
+        </w:rPr>
+      </w:pPr>
+      <w:del w:id="136" w:author="Gabriel Nakamura" w:date="2021-10-04T20:03:00Z">
+        <w:r>
+          <w:rPr>
+            <w:rFonts w:cs="Times New Roman"/>
+          </w:rPr>
+          <w:lastRenderedPageBreak/>
+          <w:delText>with t</w:delText>
+        </w:r>
+      </w:del>
+      <w:ins w:id="137" w:author="Gabriel Nakamura" w:date="2021-10-04T20:03:00Z">
+        <w:r>
+          <w:rPr>
+            <w:rFonts w:cs="Times New Roman"/>
+          </w:rPr>
+          <w:t>T</w:t>
+        </w:r>
+      </w:ins>
+      <w:r>
+        <w:rPr>
+          <w:rFonts w:cs="Times New Roman"/>
+        </w:rPr>
+        <w:t xml:space="preserve">he </w:t>
+      </w:r>
+      <w:proofErr w:type="spellStart"/>
+      <w:r>
+        <w:rPr>
+          <w:rFonts w:cs="Times New Roman"/>
+        </w:rPr>
+        <w:t>Afrotropics</w:t>
+      </w:r>
+      <w:proofErr w:type="spellEnd"/>
+      <w:r>
+        <w:rPr>
+          <w:rFonts w:cs="Times New Roman"/>
+        </w:rPr>
+        <w:t xml:space="preserve"> </w:t>
+      </w:r>
+      <w:ins w:id="138" w:author="Gabriel Nakamura" w:date="2021-10-04T20:03:00Z">
+        <w:r>
+          <w:rPr>
+            <w:rFonts w:cs="Times New Roman"/>
+          </w:rPr>
+          <w:t xml:space="preserve">was the regions that </w:t>
+        </w:r>
+      </w:ins>
+      <w:del w:id="139" w:author="Gabriel Nakamura" w:date="2021-10-04T20:03:00Z">
+        <w:r>
+          <w:rPr>
+            <w:rFonts w:cs="Times New Roman"/>
+          </w:rPr>
+          <w:delText xml:space="preserve">exhibiting </w:delText>
+        </w:r>
+      </w:del>
+      <w:proofErr w:type="spellStart"/>
+      <w:ins w:id="140" w:author="Gabriel Nakamura" w:date="2021-10-04T20:03:00Z">
+        <w:r>
+          <w:rPr>
+            <w:rFonts w:cs="Times New Roman"/>
+          </w:rPr>
+          <w:t>exhibithed</w:t>
+        </w:r>
+        <w:proofErr w:type="spellEnd"/>
+        <w:r>
+          <w:rPr>
+            <w:rFonts w:cs="Times New Roman"/>
+          </w:rPr>
+          <w:t xml:space="preserve"> </w:t>
+        </w:r>
+      </w:ins>
+      <w:r>
+        <w:rPr>
+          <w:rFonts w:cs="Times New Roman"/>
+        </w:rPr>
+        <w:t>the largest number of insertions (359 from 767</w:t>
+      </w:r>
+      <w:r>
+        <w:rPr>
+          <w:rFonts w:cs="Times New Roman"/>
+        </w:rPr>
+        <w:t>, Figure 2</w:t>
+      </w:r>
+      <w:r>
+        <w:rPr>
+          <w:rFonts w:cs="Times New Roman"/>
+        </w:rPr>
+        <w:t>).</w:t>
+      </w:r>
+      <w:r>
+        <w:rPr>
+          <w:rFonts w:cs="Times New Roman"/>
+        </w:rPr>
+        <w:t xml:space="preserve"> On the contrary, </w:t>
+      </w:r>
+      <w:r>
+        <w:rPr>
+          <w:rFonts w:cs="Times New Roman"/>
+        </w:rPr>
+        <w:t xml:space="preserve">the </w:t>
+      </w:r>
+      <w:r>
+        <w:rPr>
+          <w:rFonts w:cs="Times New Roman"/>
+        </w:rPr>
+        <w:t>N</w:t>
+      </w:r>
+      <w:r>
+        <w:rPr>
+          <w:rFonts w:cs="Times New Roman"/>
+        </w:rPr>
+        <w:t>e</w:t>
+      </w:r>
+      <w:r>
+        <w:rPr>
+          <w:rFonts w:cs="Times New Roman"/>
+        </w:rPr>
+        <w:t>ar</w:t>
+      </w:r>
+      <w:r>
+        <w:rPr>
+          <w:rFonts w:cs="Times New Roman"/>
+        </w:rPr>
+        <w:t>c</w:t>
+      </w:r>
+      <w:r>
+        <w:rPr>
+          <w:rFonts w:cs="Times New Roman"/>
+        </w:rPr>
+        <w:t xml:space="preserve">tic </w:t>
+      </w:r>
+      <w:r>
+        <w:rPr>
+          <w:rFonts w:cs="Times New Roman"/>
+        </w:rPr>
+        <w:t>displayed</w:t>
+      </w:r>
+      <w:r>
+        <w:rPr>
+          <w:rFonts w:cs="Times New Roman"/>
+        </w:rPr>
+        <w:t xml:space="preserve"> the least number of </w:t>
+      </w:r>
+      <w:r>
+        <w:rPr>
+          <w:rFonts w:cs="Times New Roman"/>
+        </w:rPr>
+        <w:t>insertions</w:t>
+      </w:r>
+      <w:r>
+        <w:rPr>
+          <w:rFonts w:cs="Times New Roman"/>
+        </w:rPr>
+        <w:t>, being only six species inserted at the genus level</w:t>
+      </w:r>
+      <w:r>
+        <w:rPr>
+          <w:rFonts w:cs="Times New Roman"/>
+        </w:rPr>
+        <w:t xml:space="preserve"> (</w:t>
+      </w:r>
+      <w:r>
+        <w:rPr>
+          <w:rFonts w:cs="Times New Roman"/>
+        </w:rPr>
+        <w:t xml:space="preserve">2.7% of missing species in </w:t>
+      </w:r>
+      <w:r>
+        <w:rPr>
+          <w:rFonts w:cs="Times New Roman"/>
+        </w:rPr>
+        <w:t xml:space="preserve">the </w:t>
+      </w:r>
+      <w:r>
+        <w:rPr>
+          <w:rFonts w:cs="Times New Roman"/>
+        </w:rPr>
+        <w:t>phylogenetic tree</w:t>
+      </w:r>
+      <w:r>
+        <w:rPr>
+          <w:rFonts w:cs="Times New Roman"/>
+        </w:rPr>
+        <w:t>)</w:t>
+      </w:r>
+      <w:r>
+        <w:rPr>
+          <w:rFonts w:cs="Times New Roman"/>
+        </w:rPr>
+        <w:t xml:space="preserve">. </w:t>
+      </w:r>
+      <w:r>
+        <w:rPr>
+          <w:rFonts w:cs="Times New Roman"/>
+        </w:rPr>
+        <w:t>Indo-Malay and Neotropic</w:t>
+      </w:r>
+      <w:r>
+        <w:rPr>
+          <w:rFonts w:cs="Times New Roman"/>
+        </w:rPr>
+        <w:t>s</w:t>
+      </w:r>
+      <w:r>
+        <w:rPr>
+          <w:rFonts w:cs="Times New Roman"/>
+        </w:rPr>
+        <w:t xml:space="preserve"> presented 30.3% and 30% of </w:t>
+      </w:r>
+      <w:r>
+        <w:rPr>
+          <w:rFonts w:cs="Times New Roman"/>
+        </w:rPr>
+        <w:t>insertions,</w:t>
+      </w:r>
+      <w:r>
+        <w:rPr>
+          <w:rFonts w:cs="Times New Roman"/>
+        </w:rPr>
+        <w:t xml:space="preserve"> </w:t>
+      </w:r>
+      <w:r>
+        <w:rPr>
+          <w:rFonts w:cs="Times New Roman"/>
+        </w:rPr>
+        <w:t>respectively</w:t>
+      </w:r>
+      <w:r>
+        <w:rPr>
+          <w:rFonts w:cs="Times New Roman"/>
+        </w:rPr>
+        <w:t>.</w:t>
+      </w:r>
+      <w:r>
+        <w:rPr>
+          <w:rFonts w:cs="Times New Roman"/>
+        </w:rPr>
+        <w:t xml:space="preserve"> </w:t>
+      </w:r>
+      <w:r>
+        <w:rPr>
+          <w:rFonts w:cs="Times New Roman"/>
+        </w:rPr>
+        <w:t>Except for the Nearctic, all the remaining ecoregions exhibited</w:t>
+      </w:r>
+      <w:r>
+        <w:rPr>
+          <w:rFonts w:cs="Times New Roman"/>
+        </w:rPr>
+        <w:t xml:space="preserve"> insertions in all </w:t>
+      </w:r>
+      <w:r>
+        <w:rPr>
+          <w:rFonts w:cs="Times New Roman"/>
+        </w:rPr>
+        <w:t xml:space="preserve">considered </w:t>
+      </w:r>
+      <w:r>
+        <w:rPr>
+          <w:rFonts w:cs="Times New Roman"/>
+        </w:rPr>
+        <w:t xml:space="preserve">taxonomic levels </w:t>
+      </w:r>
+      <w:r>
+        <w:rPr>
+          <w:rFonts w:cs="Times New Roman"/>
+        </w:rPr>
+        <w:t>(Figure 2)</w:t>
+      </w:r>
+      <w:r>
+        <w:rPr>
+          <w:rFonts w:cs="Times New Roman"/>
+        </w:rPr>
+        <w:t>.</w:t>
+      </w:r>
+    </w:p>
+    <w:p>
+      <w:pPr>
+        <w:rPr>
+          <w:del w:id="141" w:author="Gabriel Nakamura" w:date="2021-10-08T17:01:00Z"/>
           <w:rFonts w:cs="Times New Roman"/>
           <w:b/>
           <w:bCs/>
         </w:rPr>
       </w:pPr>
+      <w:ins w:id="142" w:author="Gabriel Nakamura" w:date="2021-10-08T17:01:00Z">
+        <w:r>
+          <w:rPr>
+            <w:rFonts w:cs="Times New Roman"/>
+            <w:b/>
+            <w:bCs/>
+            <w:noProof/>
+          </w:rPr>
+          <w:drawing>
+            <wp:inline distT="0" distB="0" distL="0" distR="0" wp14:anchorId="661D85C8" wp14:editId="5542C578">
+              <wp:extent cx="5183945" cy="5183945"/>
+              <wp:effectExtent l="0" t="0" r="0" b="0"/>
+              <wp:docPr id="6" name="Imagem 6" descr="Gráfico, Gráfico de barras&#10;&#10;Descrição gerada automaticamente"/>
+              <wp:cNvGraphicFramePr>
+                <a:graphicFrameLocks xmlns:a="http://schemas.openxmlformats.org/drawingml/2006/main" noChangeAspect="1"/>
+              </wp:cNvGraphicFramePr>
+              <a:graphic xmlns:a="http://schemas.openxmlformats.org/drawingml/2006/main">
+                <a:graphicData uri="http://schemas.openxmlformats.org/drawingml/2006/picture">
+                  <pic:pic xmlns:pic="http://schemas.openxmlformats.org/drawingml/2006/picture">
+                    <pic:nvPicPr>
+                      <pic:cNvPr id="6" name="Imagem 6" descr="Gráfico, Gráfico de barras&#10;&#10;Descrição gerada automaticamente"/>
+                      <pic:cNvPicPr/>
+                    </pic:nvPicPr>
+                    <pic:blipFill>
+                      <a:blip r:embed="rId8" cstate="print">
+                        <a:extLst>
+                          <a:ext uri="{28A0092B-C50C-407E-A947-70E740481C1C}">
+                            <a14:useLocalDpi xmlns:a14="http://schemas.microsoft.com/office/drawing/2010/main" val="0"/>
+                          </a:ext>
+                        </a:extLst>
+                      </a:blip>
+                      <a:stretch>
+                        <a:fillRect/>
+                      </a:stretch>
+                    </pic:blipFill>
+                    <pic:spPr>
+                      <a:xfrm>
+                        <a:off x="0" y="0"/>
+                        <a:ext cx="5188540" cy="5188540"/>
+                      </a:xfrm>
+                      <a:prstGeom prst="rect">
+                        <a:avLst/>
+                      </a:prstGeom>
+                    </pic:spPr>
+                  </pic:pic>
+                </a:graphicData>
+              </a:graphic>
+            </wp:inline>
+          </w:drawing>
+        </w:r>
+      </w:ins>
     </w:p>
     <w:p>
       <w:pPr>
         <w:keepNext/>
       </w:pPr>
-      <w:r>
-        <w:rPr>
-          <w:rFonts w:cs="Times New Roman"/>
-          <w:noProof/>
-        </w:rPr>
-        <w:drawing>
-          <wp:inline distT="0" distB="0" distL="0" distR="0" wp14:anchorId="1CBDF62C" wp14:editId="29552FA0">
-            <wp:extent cx="5731510" cy="5847715"/>
-            <wp:effectExtent l="0" t="0" r="2540" b="635"/>
-            <wp:docPr id="3" name="Imagem 3"/>
-            <wp:cNvGraphicFramePr>
-              <a:graphicFrameLocks xmlns:a="http://schemas.openxmlformats.org/drawingml/2006/main" noChangeAspect="1"/>
-            </wp:cNvGraphicFramePr>
-            <a:graphic xmlns:a="http://schemas.openxmlformats.org/drawingml/2006/main">
-              <a:graphicData uri="http://schemas.openxmlformats.org/drawingml/2006/picture">
-                <pic:pic xmlns:pic="http://schemas.openxmlformats.org/drawingml/2006/picture">
-                  <pic:nvPicPr>
-                    <pic:cNvPr id="3" name="Imagem 3"/>
-                    <pic:cNvPicPr/>
-                  </pic:nvPicPr>
-                  <pic:blipFill>
-                    <a:blip r:embed="rId7" cstate="print">
-                      <a:extLst>
-                        <a:ext uri="{28A0092B-C50C-407E-A947-70E740481C1C}">
-                          <a14:useLocalDpi xmlns:a14="http://schemas.microsoft.com/office/drawing/2010/main" val="0"/>
-                        </a:ext>
-                      </a:extLst>
-                    </a:blip>
-                    <a:stretch>
-                      <a:fillRect/>
-                    </a:stretch>
-                  </pic:blipFill>
-                  <pic:spPr>
-                    <a:xfrm>
-                      <a:off x="0" y="0"/>
-                      <a:ext cx="5731510" cy="5847715"/>
-                    </a:xfrm>
-                    <a:prstGeom prst="rect">
-                      <a:avLst/>
-                    </a:prstGeom>
-                  </pic:spPr>
-                </pic:pic>
-              </a:graphicData>
-            </a:graphic>
-          </wp:inline>
-        </w:drawing>
-      </w:r>
+      <w:del w:id="143" w:author="Gabriel Nakamura" w:date="2021-10-04T13:46:00Z">
+        <w:r>
+          <w:rPr>
+            <w:rFonts w:cs="Times New Roman"/>
+            <w:noProof/>
+          </w:rPr>
+          <w:drawing>
+            <wp:inline distT="0" distB="0" distL="0" distR="0" wp14:anchorId="1CBDF62C" wp14:editId="08733283">
+              <wp:extent cx="5731510" cy="5847715"/>
+              <wp:effectExtent l="0" t="0" r="2540" b="635"/>
+              <wp:docPr id="3" name="Imagem 3"/>
+              <wp:cNvGraphicFramePr>
+                <a:graphicFrameLocks xmlns:a="http://schemas.openxmlformats.org/drawingml/2006/main" noChangeAspect="1"/>
+              </wp:cNvGraphicFramePr>
+              <a:graphic xmlns:a="http://schemas.openxmlformats.org/drawingml/2006/main">
+                <a:graphicData uri="http://schemas.openxmlformats.org/drawingml/2006/picture">
+                  <pic:pic xmlns:pic="http://schemas.openxmlformats.org/drawingml/2006/picture">
+                    <pic:nvPicPr>
+                      <pic:cNvPr id="3" name="Imagem 3"/>
+                      <pic:cNvPicPr/>
+                    </pic:nvPicPr>
+                    <pic:blipFill>
+                      <a:blip r:embed="rId9" cstate="print">
+                        <a:extLst>
+                          <a:ext uri="{28A0092B-C50C-407E-A947-70E740481C1C}">
+                            <a14:useLocalDpi xmlns:a14="http://schemas.microsoft.com/office/drawing/2010/main" val="0"/>
+                          </a:ext>
+                        </a:extLst>
+                      </a:blip>
+                      <a:stretch>
+                        <a:fillRect/>
+                      </a:stretch>
+                    </pic:blipFill>
+                    <pic:spPr>
+                      <a:xfrm>
+                        <a:off x="0" y="0"/>
+                        <a:ext cx="5731510" cy="5847715"/>
+                      </a:xfrm>
+                      <a:prstGeom prst="rect">
+                        <a:avLst/>
+                      </a:prstGeom>
+                    </pic:spPr>
+                  </pic:pic>
+                </a:graphicData>
+              </a:graphic>
+            </wp:inline>
+          </w:drawing>
+        </w:r>
+      </w:del>
     </w:p>
     <w:p>
       <w:pPr>
@@ -11131,243 +12624,305 @@
       <w:r>
         <w:t xml:space="preserve">Figure </w:t>
       </w:r>
-      <w:fldSimple w:instr=" SEQ Figure \* ARABIC ">
+      <w:ins w:id="144" w:author="Gabriel Nakamura" w:date="2021-10-08T17:06:00Z">
+        <w:r>
+          <w:t>3</w:t>
+        </w:r>
+      </w:ins>
+      <w:del w:id="145" w:author="Gabriel Nakamura" w:date="2021-10-08T17:06:00Z">
+        <w:r>
+          <w:fldChar w:fldCharType="begin"/>
+        </w:r>
+        <w:r>
+          <w:delInstrText xml:space="preserve"> SEQ Figure \* ARABIC </w:delInstrText>
+        </w:r>
+        <w:r>
+          <w:fldChar w:fldCharType="separate"/>
+        </w:r>
         <w:r>
           <w:rPr>
             <w:noProof/>
           </w:rPr>
-          <w:t>2</w:t>
-        </w:r>
-      </w:fldSimple>
+          <w:delText>2</w:delText>
+        </w:r>
+        <w:r>
+          <w:rPr>
+            <w:noProof/>
+          </w:rPr>
+          <w:fldChar w:fldCharType="end"/>
+        </w:r>
+      </w:del>
       <w:r>
         <w:rPr>
           <w:rFonts w:cs="Times New Roman"/>
         </w:rPr>
         <w:t xml:space="preserve">: </w:t>
       </w:r>
-      <w:r>
-        <w:rPr>
-          <w:rFonts w:cs="Times New Roman"/>
-        </w:rPr>
-        <w:t>P</w:t>
-      </w:r>
-      <w:r>
-        <w:rPr>
-          <w:rFonts w:cs="Times New Roman"/>
-        </w:rPr>
-        <w:t>hylogenetic tree</w:t>
-      </w:r>
-      <w:r>
-        <w:rPr>
-          <w:rFonts w:cs="Times New Roman"/>
-        </w:rPr>
-        <w:t>s</w:t>
-      </w:r>
-      <w:r>
-        <w:rPr>
-          <w:rFonts w:cs="Times New Roman"/>
-        </w:rPr>
-        <w:t xml:space="preserve"> </w:t>
-      </w:r>
-      <w:r>
-        <w:rPr>
-          <w:rFonts w:cs="Times New Roman"/>
-        </w:rPr>
-        <w:t xml:space="preserve">generated with the </w:t>
-      </w:r>
       <w:proofErr w:type="spellStart"/>
-      <w:r>
-        <w:rPr>
-          <w:rFonts w:cs="Times New Roman"/>
-        </w:rPr>
-        <w:t>FishPhyloMaker</w:t>
-      </w:r>
-      <w:proofErr w:type="spellEnd"/>
-      <w:r>
-        <w:rPr>
-          <w:rFonts w:cs="Times New Roman"/>
-        </w:rPr>
-        <w:t xml:space="preserve"> package for freshwater fishes inhabiting four ecoregions (</w:t>
-      </w:r>
-      <w:proofErr w:type="spellStart"/>
-      <w:r>
-        <w:rPr>
-          <w:rFonts w:cs="Times New Roman"/>
-        </w:rPr>
-        <w:t>Afrotropics</w:t>
-      </w:r>
-      <w:proofErr w:type="spellEnd"/>
-      <w:r>
-        <w:rPr>
-          <w:rFonts w:cs="Times New Roman"/>
-        </w:rPr>
-        <w:t xml:space="preserve">, Indo-Malay, Nearctic, and </w:t>
-      </w:r>
-      <w:proofErr w:type="spellStart"/>
-      <w:r>
-        <w:rPr>
-          <w:rFonts w:cs="Times New Roman"/>
-        </w:rPr>
-        <w:t>Neotropic</w:t>
-      </w:r>
-      <w:proofErr w:type="spellEnd"/>
-      <w:r>
-        <w:rPr>
-          <w:rFonts w:cs="Times New Roman"/>
-        </w:rPr>
-        <w:t>)</w:t>
-      </w:r>
-      <w:r>
-        <w:rPr>
-          <w:rFonts w:cs="Times New Roman"/>
-        </w:rPr>
-        <w:t xml:space="preserve">. The </w:t>
-      </w:r>
-      <w:r>
-        <w:rPr>
-          <w:rFonts w:cs="Times New Roman"/>
-        </w:rPr>
-        <w:t>color</w:t>
-      </w:r>
-      <w:r>
-        <w:rPr>
-          <w:rFonts w:cs="Times New Roman"/>
-        </w:rPr>
-        <w:t>ed tip-points</w:t>
-      </w:r>
-      <w:r>
-        <w:rPr>
-          <w:rFonts w:cs="Times New Roman"/>
-        </w:rPr>
-        <w:t xml:space="preserve"> </w:t>
-      </w:r>
-      <w:r>
-        <w:rPr>
-          <w:rFonts w:cs="Times New Roman"/>
-        </w:rPr>
-        <w:t>indicate if species were present in the backbone tree (</w:t>
-      </w:r>
-      <w:r>
-        <w:rPr>
-          <w:rFonts w:cs="Times New Roman"/>
-        </w:rPr>
-        <w:t>Present in tree</w:t>
-      </w:r>
-      <w:r>
-        <w:rPr>
-          <w:rFonts w:cs="Times New Roman"/>
-        </w:rPr>
-        <w:t>)</w:t>
-      </w:r>
-      <w:r>
-        <w:rPr>
-          <w:rFonts w:cs="Times New Roman"/>
-        </w:rPr>
-        <w:t xml:space="preserve"> or at </w:t>
-      </w:r>
-      <w:r>
-        <w:rPr>
-          <w:rFonts w:cs="Times New Roman"/>
-        </w:rPr>
-        <w:lastRenderedPageBreak/>
-        <w:t>which level they were inserted</w:t>
-      </w:r>
-      <w:r>
-        <w:rPr>
-          <w:rFonts w:cs="Times New Roman"/>
-        </w:rPr>
-        <w:t xml:space="preserve"> (the code</w:t>
-      </w:r>
-      <w:r>
-        <w:rPr>
-          <w:rFonts w:cs="Times New Roman"/>
-        </w:rPr>
-        <w:t xml:space="preserve"> indicating the insertion level was</w:t>
-      </w:r>
-      <w:r>
-        <w:rPr>
-          <w:rFonts w:cs="Times New Roman"/>
-        </w:rPr>
-        <w:t xml:space="preserve"> explained in </w:t>
-      </w:r>
-      <w:r>
-        <w:rPr>
-          <w:rFonts w:cs="Times New Roman"/>
-        </w:rPr>
-        <w:t>Methods</w:t>
-      </w:r>
-      <w:r>
-        <w:rPr>
-          <w:rFonts w:cs="Times New Roman"/>
-        </w:rPr>
-        <w:t xml:space="preserve"> section)</w:t>
-      </w:r>
-      <w:r>
-        <w:rPr>
-          <w:rFonts w:cs="Times New Roman"/>
-        </w:rPr>
-        <w:t>.</w:t>
-      </w:r>
-      <w:r>
-        <w:rPr>
-          <w:rFonts w:cs="Times New Roman"/>
-        </w:rPr>
-        <w:t xml:space="preserve"> </w:t>
-      </w:r>
-      <w:r>
-        <w:rPr>
-          <w:rFonts w:cs="Times New Roman"/>
-        </w:rPr>
-        <w:t>The percentage</w:t>
-      </w:r>
-      <w:r>
-        <w:rPr>
-          <w:rFonts w:cs="Times New Roman"/>
-        </w:rPr>
-        <w:t>s</w:t>
-      </w:r>
-      <w:r>
-        <w:rPr>
-          <w:rFonts w:cs="Times New Roman"/>
-        </w:rPr>
-        <w:t xml:space="preserve"> of insertions</w:t>
-      </w:r>
-      <w:r>
-        <w:rPr>
-          <w:rFonts w:cs="Times New Roman"/>
-        </w:rPr>
-        <w:t xml:space="preserve"> </w:t>
-      </w:r>
-      <w:r>
-        <w:rPr>
-          <w:rFonts w:cs="Times New Roman"/>
-        </w:rPr>
-        <w:t xml:space="preserve">over the total number of species </w:t>
-      </w:r>
-      <w:r>
-        <w:rPr>
-          <w:rFonts w:cs="Times New Roman"/>
-        </w:rPr>
-        <w:t>for each ecoregion</w:t>
-      </w:r>
-      <w:r>
-        <w:rPr>
-          <w:rFonts w:cs="Times New Roman"/>
-        </w:rPr>
-        <w:t xml:space="preserve"> are shown</w:t>
-      </w:r>
-      <w:r>
-        <w:rPr>
-          <w:rFonts w:cs="Times New Roman"/>
-        </w:rPr>
-        <w:t>.</w:t>
-      </w:r>
+      <w:ins w:id="146" w:author="Gabriel Nakamura" w:date="2021-10-08T16:58:00Z">
+        <w:r>
+          <w:rPr>
+            <w:rFonts w:cs="Times New Roman"/>
+          </w:rPr>
+          <w:t>Barplo</w:t>
+        </w:r>
+      </w:ins>
+      <w:ins w:id="147" w:author="Gabriel Nakamura" w:date="2021-10-08T16:59:00Z">
+        <w:r>
+          <w:rPr>
+            <w:rFonts w:cs="Times New Roman"/>
+          </w:rPr>
+          <w:t>t</w:t>
+        </w:r>
+        <w:proofErr w:type="spellEnd"/>
+        <w:r>
+          <w:rPr>
+            <w:rFonts w:cs="Times New Roman"/>
+          </w:rPr>
+          <w:t xml:space="preserve"> showing the</w:t>
+        </w:r>
+      </w:ins>
+      <w:ins w:id="148" w:author="Gabriel Nakamura" w:date="2021-10-08T17:01:00Z">
+        <w:r>
+          <w:rPr>
+            <w:rFonts w:cs="Times New Roman"/>
+          </w:rPr>
+          <w:t xml:space="preserve"> total</w:t>
+        </w:r>
+      </w:ins>
+      <w:ins w:id="149" w:author="Gabriel Nakamura" w:date="2021-10-08T16:59:00Z">
+        <w:r>
+          <w:rPr>
+            <w:rFonts w:cs="Times New Roman"/>
+          </w:rPr>
+          <w:t xml:space="preserve"> </w:t>
+        </w:r>
+        <w:r>
+          <w:rPr>
+            <w:rFonts w:cs="Times New Roman"/>
+          </w:rPr>
+          <w:t>number of species inserted in each one of the six freshwater ecoregions of the world</w:t>
+        </w:r>
+      </w:ins>
+      <w:ins w:id="150" w:author="Gabriel Nakamura" w:date="2021-10-08T17:02:00Z">
+        <w:r>
+          <w:rPr>
+            <w:rFonts w:cs="Times New Roman"/>
+          </w:rPr>
+          <w:t xml:space="preserve"> and their respective type of insertions</w:t>
+        </w:r>
+        <w:r>
+          <w:rPr>
+            <w:rFonts w:cs="Times New Roman"/>
+          </w:rPr>
+          <w:t xml:space="preserve"> mapped by </w:t>
+        </w:r>
+        <w:proofErr w:type="spellStart"/>
+        <w:r>
+          <w:rPr>
+            <w:rFonts w:cs="Times New Roman"/>
+          </w:rPr>
+          <w:t>FishPhyloMaker</w:t>
+        </w:r>
+        <w:proofErr w:type="spellEnd"/>
+        <w:r>
+          <w:rPr>
+            <w:rFonts w:cs="Times New Roman"/>
+          </w:rPr>
+          <w:t xml:space="preserve"> package</w:t>
+        </w:r>
+      </w:ins>
+      <w:ins w:id="151" w:author="Gabriel Nakamura" w:date="2021-10-08T16:59:00Z">
+        <w:r>
+          <w:rPr>
+            <w:rFonts w:cs="Times New Roman"/>
+          </w:rPr>
+          <w:t>.</w:t>
+        </w:r>
+      </w:ins>
+      <w:del w:id="152" w:author="Gabriel Nakamura" w:date="2021-10-08T16:59:00Z">
+        <w:r>
+          <w:rPr>
+            <w:rFonts w:cs="Times New Roman"/>
+          </w:rPr>
+          <w:delText>P</w:delText>
+        </w:r>
+        <w:r>
+          <w:rPr>
+            <w:rFonts w:cs="Times New Roman"/>
+          </w:rPr>
+          <w:delText>hylogenetic tree</w:delText>
+        </w:r>
+        <w:r>
+          <w:rPr>
+            <w:rFonts w:cs="Times New Roman"/>
+          </w:rPr>
+          <w:delText>s</w:delText>
+        </w:r>
+        <w:r>
+          <w:rPr>
+            <w:rFonts w:cs="Times New Roman"/>
+          </w:rPr>
+          <w:delText xml:space="preserve"> </w:delText>
+        </w:r>
+        <w:r>
+          <w:rPr>
+            <w:rFonts w:cs="Times New Roman"/>
+          </w:rPr>
+          <w:delText>generated with the FishPhyloMaker package for freshwater fishes inhabiting four ecoregions (Afrotropics, Indo-Malay, Nearctic, and Neotropic)</w:delText>
+        </w:r>
+        <w:r>
+          <w:rPr>
+            <w:rFonts w:cs="Times New Roman"/>
+          </w:rPr>
+          <w:delText xml:space="preserve">. The </w:delText>
+        </w:r>
+        <w:r>
+          <w:rPr>
+            <w:rFonts w:cs="Times New Roman"/>
+          </w:rPr>
+          <w:delText>color</w:delText>
+        </w:r>
+        <w:r>
+          <w:rPr>
+            <w:rFonts w:cs="Times New Roman"/>
+          </w:rPr>
+          <w:delText>ed tip-points</w:delText>
+        </w:r>
+        <w:r>
+          <w:rPr>
+            <w:rFonts w:cs="Times New Roman"/>
+          </w:rPr>
+          <w:delText xml:space="preserve"> </w:delText>
+        </w:r>
+        <w:r>
+          <w:rPr>
+            <w:rFonts w:cs="Times New Roman"/>
+          </w:rPr>
+          <w:delText>indicate if species were present in the backbone tree (</w:delText>
+        </w:r>
+        <w:r>
+          <w:rPr>
+            <w:rFonts w:cs="Times New Roman"/>
+          </w:rPr>
+          <w:delText>Present in tree</w:delText>
+        </w:r>
+        <w:r>
+          <w:rPr>
+            <w:rFonts w:cs="Times New Roman"/>
+          </w:rPr>
+          <w:delText>)</w:delText>
+        </w:r>
+        <w:r>
+          <w:rPr>
+            <w:rFonts w:cs="Times New Roman"/>
+          </w:rPr>
+          <w:delText xml:space="preserve"> or at which level they were inserted</w:delText>
+        </w:r>
+        <w:r>
+          <w:rPr>
+            <w:rFonts w:cs="Times New Roman"/>
+          </w:rPr>
+          <w:delText xml:space="preserve"> (the code</w:delText>
+        </w:r>
+        <w:r>
+          <w:rPr>
+            <w:rFonts w:cs="Times New Roman"/>
+          </w:rPr>
+          <w:delText xml:space="preserve"> indicating the insertion level was</w:delText>
+        </w:r>
+        <w:r>
+          <w:rPr>
+            <w:rFonts w:cs="Times New Roman"/>
+          </w:rPr>
+          <w:delText xml:space="preserve"> explained in </w:delText>
+        </w:r>
+        <w:r>
+          <w:rPr>
+            <w:rFonts w:cs="Times New Roman"/>
+          </w:rPr>
+          <w:delText>Methods</w:delText>
+        </w:r>
+        <w:r>
+          <w:rPr>
+            <w:rFonts w:cs="Times New Roman"/>
+          </w:rPr>
+          <w:delText xml:space="preserve"> section)</w:delText>
+        </w:r>
+        <w:r>
+          <w:rPr>
+            <w:rFonts w:cs="Times New Roman"/>
+          </w:rPr>
+          <w:delText>.</w:delText>
+        </w:r>
+        <w:r>
+          <w:rPr>
+            <w:rFonts w:cs="Times New Roman"/>
+          </w:rPr>
+          <w:delText xml:space="preserve"> </w:delText>
+        </w:r>
+        <w:r>
+          <w:rPr>
+            <w:rFonts w:cs="Times New Roman"/>
+          </w:rPr>
+          <w:delText>The percentage</w:delText>
+        </w:r>
+        <w:r>
+          <w:rPr>
+            <w:rFonts w:cs="Times New Roman"/>
+          </w:rPr>
+          <w:delText>s</w:delText>
+        </w:r>
+        <w:r>
+          <w:rPr>
+            <w:rFonts w:cs="Times New Roman"/>
+          </w:rPr>
+          <w:delText xml:space="preserve"> of insertions</w:delText>
+        </w:r>
+        <w:r>
+          <w:rPr>
+            <w:rFonts w:cs="Times New Roman"/>
+          </w:rPr>
+          <w:delText xml:space="preserve"> </w:delText>
+        </w:r>
+        <w:r>
+          <w:rPr>
+            <w:rFonts w:cs="Times New Roman"/>
+          </w:rPr>
+          <w:delText xml:space="preserve">over the total number of species </w:delText>
+        </w:r>
+        <w:r>
+          <w:rPr>
+            <w:rFonts w:cs="Times New Roman"/>
+          </w:rPr>
+          <w:delText>for each ecoregion</w:delText>
+        </w:r>
+        <w:r>
+          <w:rPr>
+            <w:rFonts w:cs="Times New Roman"/>
+          </w:rPr>
+          <w:delText xml:space="preserve"> are shown</w:delText>
+        </w:r>
+        <w:r>
+          <w:rPr>
+            <w:rFonts w:cs="Times New Roman"/>
+          </w:rPr>
+          <w:delText>.</w:delText>
+        </w:r>
+      </w:del>
     </w:p>
     <w:p>
-      <w:r>
-        <w:rPr>
-          <w:rFonts w:cs="Times New Roman"/>
-        </w:rPr>
+      <w:pPr>
+        <w:rPr>
+          <w:ins w:id="153" w:author="Gabriel Nakamura" w:date="2021-10-04T12:01:00Z"/>
+          <w:rFonts w:cs="Times New Roman"/>
+        </w:rPr>
+      </w:pPr>
+      <w:r>
+        <w:rPr>
+          <w:rFonts w:cs="Times New Roman"/>
+        </w:rPr>
+        <w:lastRenderedPageBreak/>
         <w:tab/>
         <w:t xml:space="preserve">We observed that tropical regions exhibited larger </w:t>
       </w:r>
@@ -11553,81 +13108,250 @@
         <w:rPr>
           <w:rFonts w:cs="Times New Roman"/>
         </w:rPr>
-        <w:t xml:space="preserve"> The grey areas correspond to sites that do not presented species occurrences accordingly to Tedesco et al (2017) study.</w:t>
-      </w:r>
-      <w:r>
-        <w:rPr>
-          <w:rFonts w:cs="Times New Roman"/>
-          <w:noProof/>
-        </w:rPr>
-        <w:drawing>
-          <wp:inline distT="0" distB="0" distL="0" distR="0" wp14:anchorId="0097388B" wp14:editId="63D2BB1F">
-            <wp:extent cx="6366933" cy="3183467"/>
-            <wp:effectExtent l="0" t="0" r="0" b="4445"/>
-            <wp:docPr id="4" name="Imagem 4" descr="Mapa&#10;&#10;Descrição gerada automaticamente"/>
-            <wp:cNvGraphicFramePr>
-              <a:graphicFrameLocks xmlns:a="http://schemas.openxmlformats.org/drawingml/2006/main" noChangeAspect="1"/>
-            </wp:cNvGraphicFramePr>
-            <a:graphic xmlns:a="http://schemas.openxmlformats.org/drawingml/2006/main">
-              <a:graphicData uri="http://schemas.openxmlformats.org/drawingml/2006/picture">
-                <pic:pic xmlns:pic="http://schemas.openxmlformats.org/drawingml/2006/picture">
-                  <pic:nvPicPr>
-                    <pic:cNvPr id="4" name="Imagem 4" descr="Mapa&#10;&#10;Descrição gerada automaticamente"/>
-                    <pic:cNvPicPr/>
-                  </pic:nvPicPr>
-                  <pic:blipFill>
-                    <a:blip r:embed="rId8" cstate="print">
-                      <a:extLst>
-                        <a:ext uri="{28A0092B-C50C-407E-A947-70E740481C1C}">
-                          <a14:useLocalDpi xmlns:a14="http://schemas.microsoft.com/office/drawing/2010/main" val="0"/>
-                        </a:ext>
-                      </a:extLst>
-                    </a:blip>
-                    <a:stretch>
-                      <a:fillRect/>
-                    </a:stretch>
-                  </pic:blipFill>
-                  <pic:spPr>
-                    <a:xfrm>
-                      <a:off x="0" y="0"/>
-                      <a:ext cx="6405470" cy="3202735"/>
-                    </a:xfrm>
-                    <a:prstGeom prst="rect">
-                      <a:avLst/>
-                    </a:prstGeom>
-                  </pic:spPr>
-                </pic:pic>
-              </a:graphicData>
-            </a:graphic>
-          </wp:inline>
-        </w:drawing>
-      </w:r>
+        <w:t xml:space="preserve"> The grey areas correspond to sites that do not </w:t>
+      </w:r>
+      <w:proofErr w:type="gramStart"/>
+      <w:r>
+        <w:rPr>
+          <w:rFonts w:cs="Times New Roman"/>
+        </w:rPr>
+        <w:t>presented</w:t>
+      </w:r>
+      <w:proofErr w:type="gramEnd"/>
+      <w:r>
+        <w:rPr>
+          <w:rFonts w:cs="Times New Roman"/>
+        </w:rPr>
+        <w:t xml:space="preserve"> species occurrences accordingly to Tedesco et al (2017) study.</w:t>
+      </w:r>
+      <w:ins w:id="154" w:author="Gabriel Nakamura" w:date="2021-10-04T13:31:00Z">
+        <w:r>
+          <w:rPr>
+            <w:rFonts w:cs="Times New Roman"/>
+          </w:rPr>
+          <w:t xml:space="preserve"> We also depicted the Darwinian shortfalls for the four major orders in terms of species richness (bottom maps in Figure </w:t>
+        </w:r>
+      </w:ins>
+      <w:ins w:id="155" w:author="Gabriel Nakamura" w:date="2021-10-04T13:32:00Z">
+        <w:r>
+          <w:rPr>
+            <w:rFonts w:cs="Times New Roman"/>
+          </w:rPr>
+          <w:t>3</w:t>
+        </w:r>
+      </w:ins>
+      <w:ins w:id="156" w:author="Gabriel Nakamura" w:date="2021-10-04T13:31:00Z">
+        <w:r>
+          <w:rPr>
+            <w:rFonts w:cs="Times New Roman"/>
+          </w:rPr>
+          <w:t>)</w:t>
+        </w:r>
+      </w:ins>
+      <w:ins w:id="157" w:author="Gabriel Nakamura" w:date="2021-10-04T13:32:00Z">
+        <w:r>
+          <w:rPr>
+            <w:rFonts w:cs="Times New Roman"/>
+          </w:rPr>
+          <w:t xml:space="preserve">. For all the groups the higher values of </w:t>
+        </w:r>
+        <w:r>
+          <w:rPr>
+            <w:rFonts w:cs="Times New Roman"/>
+          </w:rPr>
+          <w:t xml:space="preserve">Darwinian shortfalls </w:t>
+        </w:r>
+        <w:proofErr w:type="gramStart"/>
+        <w:r>
+          <w:rPr>
+            <w:rFonts w:cs="Times New Roman"/>
+          </w:rPr>
+          <w:t>was</w:t>
+        </w:r>
+        <w:proofErr w:type="gramEnd"/>
+        <w:r>
+          <w:rPr>
+            <w:rFonts w:cs="Times New Roman"/>
+          </w:rPr>
+          <w:t xml:space="preserve"> fond in the neotropical </w:t>
+        </w:r>
+        <w:proofErr w:type="spellStart"/>
+        <w:r>
+          <w:rPr>
+            <w:rFonts w:cs="Times New Roman"/>
+          </w:rPr>
+          <w:t>regio</w:t>
+        </w:r>
+        <w:proofErr w:type="spellEnd"/>
+        <w:r>
+          <w:rPr>
+            <w:rFonts w:cs="Times New Roman"/>
+          </w:rPr>
+          <w:t xml:space="preserve">, </w:t>
+        </w:r>
+      </w:ins>
+      <w:ins w:id="158" w:author="Gabriel Nakamura" w:date="2021-10-04T13:33:00Z">
+        <w:r>
+          <w:rPr>
+            <w:rFonts w:cs="Times New Roman"/>
+          </w:rPr>
+          <w:t xml:space="preserve">except to </w:t>
+        </w:r>
+        <w:proofErr w:type="spellStart"/>
+        <w:r>
+          <w:rPr>
+            <w:rFonts w:cs="Times New Roman"/>
+          </w:rPr>
+          <w:t>Cypriniformes</w:t>
+        </w:r>
+        <w:proofErr w:type="spellEnd"/>
+        <w:r>
+          <w:rPr>
+            <w:rFonts w:cs="Times New Roman"/>
+          </w:rPr>
+          <w:t>, the group responsible for high</w:t>
+        </w:r>
+        <w:r>
+          <w:rPr>
+            <w:rFonts w:cs="Times New Roman"/>
+          </w:rPr>
+          <w:t xml:space="preserve">er values in the </w:t>
+        </w:r>
+        <w:proofErr w:type="spellStart"/>
+        <w:r>
+          <w:rPr>
+            <w:rFonts w:cs="Times New Roman"/>
+          </w:rPr>
+          <w:t>watersheeds</w:t>
+        </w:r>
+        <w:proofErr w:type="spellEnd"/>
+        <w:r>
+          <w:rPr>
+            <w:rFonts w:cs="Times New Roman"/>
+          </w:rPr>
+          <w:t xml:space="preserve"> lo</w:t>
+        </w:r>
+      </w:ins>
+      <w:ins w:id="159" w:author="Gabriel Nakamura" w:date="2021-10-04T13:34:00Z">
+        <w:r>
+          <w:rPr>
+            <w:rFonts w:cs="Times New Roman"/>
+          </w:rPr>
+          <w:t>cated in Asia and some at the North America.</w:t>
+        </w:r>
+      </w:ins>
+      <w:del w:id="160" w:author="Gabriel Nakamura" w:date="2021-10-04T12:01:00Z">
+        <w:r>
+          <w:rPr>
+            <w:rFonts w:cs="Times New Roman"/>
+            <w:noProof/>
+          </w:rPr>
+          <w:drawing>
+            <wp:inline distT="0" distB="0" distL="0" distR="0" wp14:anchorId="0097388B" wp14:editId="598EC030">
+              <wp:extent cx="6366933" cy="3183467"/>
+              <wp:effectExtent l="0" t="0" r="0" b="4445"/>
+              <wp:docPr id="4" name="Imagem 4" descr="Mapa&#10;&#10;Descrição gerada automaticamente"/>
+              <wp:cNvGraphicFramePr>
+                <a:graphicFrameLocks xmlns:a="http://schemas.openxmlformats.org/drawingml/2006/main" noChangeAspect="1"/>
+              </wp:cNvGraphicFramePr>
+              <a:graphic xmlns:a="http://schemas.openxmlformats.org/drawingml/2006/main">
+                <a:graphicData uri="http://schemas.openxmlformats.org/drawingml/2006/picture">
+                  <pic:pic xmlns:pic="http://schemas.openxmlformats.org/drawingml/2006/picture">
+                    <pic:nvPicPr>
+                      <pic:cNvPr id="4" name="Imagem 4" descr="Mapa&#10;&#10;Descrição gerada automaticamente"/>
+                      <pic:cNvPicPr/>
+                    </pic:nvPicPr>
+                    <pic:blipFill>
+                      <a:blip r:embed="rId10" cstate="print">
+                        <a:extLst>
+                          <a:ext uri="{28A0092B-C50C-407E-A947-70E740481C1C}">
+                            <a14:useLocalDpi xmlns:a14="http://schemas.microsoft.com/office/drawing/2010/main" val="0"/>
+                          </a:ext>
+                        </a:extLst>
+                      </a:blip>
+                      <a:stretch>
+                        <a:fillRect/>
+                      </a:stretch>
+                    </pic:blipFill>
+                    <pic:spPr>
+                      <a:xfrm>
+                        <a:off x="0" y="0"/>
+                        <a:ext cx="6405470" cy="3202735"/>
+                      </a:xfrm>
+                      <a:prstGeom prst="rect">
+                        <a:avLst/>
+                      </a:prstGeom>
+                    </pic:spPr>
+                  </pic:pic>
+                </a:graphicData>
+              </a:graphic>
+            </wp:inline>
+          </w:drawing>
+        </w:r>
+      </w:del>
     </w:p>
     <w:p>
+      <w:ins w:id="161" w:author="Gabriel Nakamura" w:date="2021-10-08T17:28:00Z">
+        <w:r>
+          <w:rPr>
+            <w:noProof/>
+          </w:rPr>
+          <w:drawing>
+            <wp:inline distT="0" distB="0" distL="0" distR="0" wp14:anchorId="21A8695F" wp14:editId="1502AD82">
+              <wp:extent cx="6035040" cy="3017520"/>
+              <wp:effectExtent l="0" t="0" r="0" b="5080"/>
+              <wp:docPr id="8" name="Imagem 8" descr="Uma imagem contendo Gráfico de dispersão&#10;&#10;Descrição gerada automaticamente"/>
+              <wp:cNvGraphicFramePr>
+                <a:graphicFrameLocks xmlns:a="http://schemas.openxmlformats.org/drawingml/2006/main" noChangeAspect="1"/>
+              </wp:cNvGraphicFramePr>
+              <a:graphic xmlns:a="http://schemas.openxmlformats.org/drawingml/2006/main">
+                <a:graphicData uri="http://schemas.openxmlformats.org/drawingml/2006/picture">
+                  <pic:pic xmlns:pic="http://schemas.openxmlformats.org/drawingml/2006/picture">
+                    <pic:nvPicPr>
+                      <pic:cNvPr id="8" name="Imagem 8" descr="Uma imagem contendo Gráfico de dispersão&#10;&#10;Descrição gerada automaticamente"/>
+                      <pic:cNvPicPr/>
+                    </pic:nvPicPr>
+                    <pic:blipFill>
+                      <a:blip r:embed="rId11" cstate="print">
+                        <a:extLst>
+                          <a:ext uri="{28A0092B-C50C-407E-A947-70E740481C1C}">
+                            <a14:useLocalDpi xmlns:a14="http://schemas.microsoft.com/office/drawing/2010/main" val="0"/>
+                          </a:ext>
+                        </a:extLst>
+                      </a:blip>
+                      <a:stretch>
+                        <a:fillRect/>
+                      </a:stretch>
+                    </pic:blipFill>
+                    <pic:spPr>
+                      <a:xfrm>
+                        <a:off x="0" y="0"/>
+                        <a:ext cx="6037012" cy="3018506"/>
+                      </a:xfrm>
+                      <a:prstGeom prst="rect">
+                        <a:avLst/>
+                      </a:prstGeom>
+                    </pic:spPr>
+                  </pic:pic>
+                </a:graphicData>
+              </a:graphic>
+            </wp:inline>
+          </w:drawing>
+        </w:r>
+      </w:ins>
+    </w:p>
+    <w:p>
       <w:r>
         <w:t xml:space="preserve">Figure </w:t>
       </w:r>
-      <w:r>
-        <w:fldChar w:fldCharType="begin"/>
-      </w:r>
-      <w:r>
-        <w:instrText xml:space="preserve"> SEQ Figure \* ARABIC </w:instrText>
-      </w:r>
-      <w:r>
-        <w:fldChar w:fldCharType="separate"/>
-      </w:r>
-      <w:r>
-        <w:rPr>
-          <w:noProof/>
-        </w:rPr>
-        <w:t>3</w:t>
-      </w:r>
-      <w:r>
-        <w:rPr>
-          <w:noProof/>
-        </w:rPr>
-        <w:fldChar w:fldCharType="end"/>
-      </w:r>
+      <w:fldSimple w:instr=" SEQ Figure \* ARABIC ">
+        <w:r>
+          <w:rPr>
+            <w:noProof/>
+          </w:rPr>
+          <w:t>3</w:t>
+        </w:r>
+      </w:fldSimple>
       <w:r>
         <w:t>: Global distribution of the Darwini</w:t>
       </w:r>
@@ -11635,10 +13359,34 @@
         <w:t>a</w:t>
       </w:r>
       <w:r>
-        <w:t xml:space="preserve">n Shortfalls for ray-finned fishes, based on dataset available from Tedesco et al (2017). Values near to 1 indicate </w:t>
-      </w:r>
-      <w:r>
-        <w:t xml:space="preserve">a </w:t>
+        <w:t xml:space="preserve">n Shortfalls for ray-finned fishes, based on </w:t>
+      </w:r>
+      <w:ins w:id="162" w:author="Gabriel Nakamura" w:date="2021-10-08T17:29:00Z">
+        <w:r>
+          <w:t xml:space="preserve">freshwater species occurrences </w:t>
+        </w:r>
+        <w:r>
+          <w:t>in more than 3000 basins</w:t>
+        </w:r>
+      </w:ins>
+      <w:del w:id="163" w:author="Gabriel Nakamura" w:date="2021-10-08T17:29:00Z">
+        <w:r>
+          <w:delText>dataset available from Tedesco et al (2017)</w:delText>
+        </w:r>
+      </w:del>
+      <w:r>
+        <w:t>. Values near to 1 indicate</w:t>
+      </w:r>
+      <w:del w:id="164" w:author="Gabriel Nakamura" w:date="2021-10-08T17:29:00Z">
+        <w:r>
+          <w:delText xml:space="preserve"> </w:delText>
+        </w:r>
+        <w:r>
+          <w:delText>a</w:delText>
+        </w:r>
+      </w:del>
+      <w:r>
+        <w:t xml:space="preserve"> </w:t>
       </w:r>
       <w:r>
         <w:t xml:space="preserve">high </w:t>
@@ -11673,10 +13421,26 @@
         <w:t>congeneric insertions</w:t>
       </w:r>
       <w:r>
-        <w:t xml:space="preserve">), while values near zero indicate </w:t>
-      </w:r>
-      <w:r>
-        <w:t xml:space="preserve">a </w:t>
+        <w:t>), while values near</w:t>
+      </w:r>
+      <w:ins w:id="165" w:author="Gabriel Nakamura" w:date="2021-10-08T17:32:00Z">
+        <w:r>
+          <w:t xml:space="preserve"> to</w:t>
+        </w:r>
+      </w:ins>
+      <w:r>
+        <w:t xml:space="preserve"> zero indicate</w:t>
+      </w:r>
+      <w:del w:id="166" w:author="Gabriel Nakamura" w:date="2021-10-08T17:32:00Z">
+        <w:r>
+          <w:delText xml:space="preserve"> </w:delText>
+        </w:r>
+        <w:r>
+          <w:delText>a</w:delText>
+        </w:r>
+      </w:del>
+      <w:r>
+        <w:t xml:space="preserve"> </w:t>
       </w:r>
       <w:r>
         <w:t xml:space="preserve">low </w:t>
@@ -11684,21 +13448,97 @@
       <w:r>
         <w:t>shortfall</w:t>
       </w:r>
-      <w:r>
-        <w:t xml:space="preserve">. </w:t>
-      </w:r>
-      <w:r>
-        <w:t>G</w:t>
-      </w:r>
-      <w:r>
-        <w:t xml:space="preserve">ray color indicates </w:t>
-      </w:r>
-      <w:r>
-        <w:t>unsampled areas</w:t>
-      </w:r>
+      <w:ins w:id="167" w:author="Gabriel Nakamura" w:date="2021-10-08T17:32:00Z">
+        <w:r>
+          <w:t>s</w:t>
+        </w:r>
+      </w:ins>
       <w:r>
         <w:t>.</w:t>
       </w:r>
+      <w:del w:id="168" w:author="Gabriel Nakamura" w:date="2021-10-08T17:32:00Z">
+        <w:r>
+          <w:delText xml:space="preserve"> </w:delText>
+        </w:r>
+        <w:r>
+          <w:delText>G</w:delText>
+        </w:r>
+        <w:r>
+          <w:delText xml:space="preserve">ray color indicates </w:delText>
+        </w:r>
+        <w:r>
+          <w:delText>unsampled areas</w:delText>
+        </w:r>
+        <w:r>
+          <w:delText>.</w:delText>
+        </w:r>
+      </w:del>
+      <w:ins w:id="169" w:author="Gabriel Nakamura" w:date="2021-10-04T12:02:00Z">
+        <w:r>
+          <w:t xml:space="preserve"> We depicted t</w:t>
+        </w:r>
+      </w:ins>
+      <w:ins w:id="170" w:author="Gabriel Nakamura" w:date="2021-10-04T12:03:00Z">
+        <w:r>
+          <w:t>he Darwinian shortfall for the four major orders in terms of species richness (</w:t>
+        </w:r>
+        <w:proofErr w:type="spellStart"/>
+        <w:r>
+          <w:t>Characiformes</w:t>
+        </w:r>
+        <w:proofErr w:type="spellEnd"/>
+        <w:r>
+          <w:t xml:space="preserve">, </w:t>
+        </w:r>
+        <w:proofErr w:type="spellStart"/>
+        <w:r>
+          <w:t>Cypriniformes</w:t>
+        </w:r>
+        <w:proofErr w:type="spellEnd"/>
+        <w:r>
+          <w:t xml:space="preserve">, </w:t>
+        </w:r>
+        <w:proofErr w:type="spellStart"/>
+        <w:r>
+          <w:t>Cich</w:t>
+        </w:r>
+        <w:r>
+          <w:t>liformes</w:t>
+        </w:r>
+        <w:proofErr w:type="spellEnd"/>
+        <w:r>
+          <w:t xml:space="preserve"> and </w:t>
+        </w:r>
+        <w:proofErr w:type="spellStart"/>
+        <w:r>
+          <w:t>Siluriformes</w:t>
+        </w:r>
+        <w:proofErr w:type="spellEnd"/>
+        <w:r>
+          <w:t>)</w:t>
+        </w:r>
+        <w:r>
+          <w:t>.</w:t>
+        </w:r>
+      </w:ins>
+      <w:ins w:id="171" w:author="Gabriel Nakamura" w:date="2021-10-08T17:32:00Z">
+        <w:r>
+          <w:t xml:space="preserve"> </w:t>
+        </w:r>
+        <w:r>
+          <w:t xml:space="preserve">Gray color indicates areas with no occurrence of species for a given </w:t>
+        </w:r>
+      </w:ins>
+      <w:ins w:id="172" w:author="Gabriel Nakamura" w:date="2021-10-08T17:33:00Z">
+        <w:r>
+          <w:t>order</w:t>
+        </w:r>
+      </w:ins>
+      <w:ins w:id="173" w:author="Gabriel Nakamura" w:date="2021-10-08T17:32:00Z">
+        <w:r>
+          <w:t>.</w:t>
+        </w:r>
+      </w:ins>
     </w:p>
     <w:p>
       <w:pPr>
@@ -11721,6 +13561,7 @@
           <w:b/>
           <w:bCs/>
         </w:rPr>
+        <w:lastRenderedPageBreak/>
         <w:t>Discussion</w:t>
       </w:r>
     </w:p>
@@ -11731,6 +13572,11 @@
       <w:r>
         <w:t xml:space="preserve">, </w:t>
       </w:r>
+      <w:ins w:id="174" w:author="Gabriel Nakamura" w:date="2021-10-08T17:33:00Z">
+        <w:r>
+          <w:t xml:space="preserve">fast, </w:t>
+        </w:r>
+      </w:ins>
       <w:proofErr w:type="gramStart"/>
       <w:r>
         <w:t>efficient</w:t>
@@ -11751,11 +13597,7 @@
       </w:r>
       <w:proofErr w:type="spellEnd"/>
       <w:r>
-        <w:t xml:space="preserve"> package is in line with tools </w:t>
-      </w:r>
-      <w:r>
-        <w:lastRenderedPageBreak/>
-        <w:t xml:space="preserve">developed for plants, such as </w:t>
+        <w:t xml:space="preserve"> package is in line with tools developed for plants, such as </w:t>
       </w:r>
       <w:proofErr w:type="spellStart"/>
       <w:r>
@@ -12592,7 +14434,14 @@
         <w:rPr>
           <w:rFonts w:cs="Times New Roman"/>
         </w:rPr>
-        <w:t xml:space="preserve">. First, the regions exhibiting the largest Darwinian gaps exhibit the largest freshwater fish diversity, which we </w:t>
+        <w:t xml:space="preserve">. First, the regions exhibiting the largest Darwinian gaps exhibit the largest </w:t>
+      </w:r>
+      <w:r>
+        <w:rPr>
+          <w:rFonts w:cs="Times New Roman"/>
+        </w:rPr>
+        <w:lastRenderedPageBreak/>
+        <w:t xml:space="preserve">freshwater fish diversity, which we </w:t>
       </w:r>
       <w:proofErr w:type="spellStart"/>
       <w:r>
@@ -12651,15 +14500,7 @@
           <w:rFonts w:cs="Times New Roman"/>
           <w:noProof/>
         </w:rPr>
-        <w:t xml:space="preserve">(Moura et al., 2018; </w:t>
-      </w:r>
-      <w:r>
-        <w:rPr>
-          <w:rFonts w:cs="Times New Roman"/>
-          <w:noProof/>
-        </w:rPr>
-        <w:lastRenderedPageBreak/>
-        <w:t>Moura and Jetz, 2021)</w:t>
+        <w:t>(Moura et al., 2018; Moura and Jetz, 2021)</w:t>
       </w:r>
       <w:r>
         <w:rPr>
@@ -13176,6 +15017,7 @@
         <w:ind w:firstLine="708"/>
       </w:pPr>
       <w:r>
+        <w:lastRenderedPageBreak/>
         <w:t>Biogeographical studies are usually restricted to one or a few lineages at larger scal</w:t>
       </w:r>
       <w:r>
@@ -13246,11 +15088,7 @@
         <w:t xml:space="preserve"> on</w:t>
       </w:r>
       <w:r>
-        <w:t xml:space="preserve"> the biogeographic history of </w:t>
-      </w:r>
-      <w:r>
-        <w:lastRenderedPageBreak/>
-        <w:t>the</w:t>
+        <w:t xml:space="preserve"> the biogeographic history of the</w:t>
       </w:r>
       <w:r>
         <w:t xml:space="preserve"> </w:t>
@@ -13911,55 +15749,7 @@
           <w:noProof/>
           <w:lang w:val="pt-BR"/>
         </w:rPr>
-        <w:t>Garcia-Andrade, A.B</w:t>
-      </w:r>
-      <w:r>
-        <w:rPr>
-          <w:rFonts w:cs="Times New Roman"/>
-          <w:noProof/>
-          <w:lang w:val="pt-BR"/>
-        </w:rPr>
-        <w:t xml:space="preserve">., Carvajal-Quintero, J.D., Tedesco, P.A. </w:t>
-      </w:r>
-      <w:r>
-        <w:rPr>
-          <w:rFonts w:cs="Times New Roman"/>
-          <w:noProof/>
-          <w:lang w:val="pt-BR"/>
-        </w:rPr>
-        <w:t xml:space="preserve">, Vilalobos F. Evolutionary and environmental drivers of </w:t>
-      </w:r>
-      <w:r>
-        <w:rPr>
-          <w:rFonts w:cs="Times New Roman"/>
-          <w:noProof/>
-          <w:lang w:val="pt-BR"/>
-        </w:rPr>
-        <w:t xml:space="preserve">species richness in poeciliid fishes across the Americas. </w:t>
-      </w:r>
-      <w:r>
-        <w:rPr>
-          <w:rFonts w:cs="Times New Roman"/>
-          <w:noProof/>
-          <w:lang w:val="pt-BR"/>
-        </w:rPr>
-        <w:t>Glob. Ecol. Biogeogr.</w:t>
-      </w:r>
-      <w:r>
-        <w:rPr>
-          <w:rFonts w:cs="Times New Roman"/>
-          <w:noProof/>
-          <w:lang w:val="pt-BR"/>
-        </w:rPr>
-        <w:t xml:space="preserve"> 30, 1245-1257. </w:t>
-      </w:r>
-      <w:r>
-        <w:rPr>
-          <w:rFonts w:cs="Times New Roman"/>
-          <w:noProof/>
-          <w:lang w:val="pt-BR"/>
-        </w:rPr>
-        <w:t>https://doi.org/10.1111/geb.13299</w:t>
+        <w:t>Jetz, W., Pyron, R.A., 2018. The interplay of past diversification and evolutionary isolation with present imperilment across the amphibian tree of life. Nat. Ecol. Evol. 2, 850–858. https://doi.org/10.1038/s41559-018-0515-5</w:t>
       </w:r>
     </w:p>
     <w:p>
@@ -13981,7 +15771,7 @@
           <w:noProof/>
           <w:lang w:val="pt-BR"/>
         </w:rPr>
-        <w:t>Jetz, W., Pyron, R.A., 2018. The interplay of past diversification and evolutionary isolation with present imperilment across the amphibian tree of life. Nat. Ecol. Evol. 2, 850–858. https://doi.org/10.1038/s41559-018-0515-5</w:t>
+        <w:t>Jetz, W., Thomas, G.H., Joy, J.B., Hartmann, K., Mooers, A.O., 2012. The global diversity of birds in space and time. Nature 491, 444–448. https://doi.org/10.1038/nature11631</w:t>
       </w:r>
     </w:p>
     <w:p>
@@ -14003,7 +15793,7 @@
           <w:noProof/>
           <w:lang w:val="pt-BR"/>
         </w:rPr>
-        <w:t>Jetz, W., Thomas, G.H., Joy, J.B., Hartmann, K., Mooers, A.O., 2012. The global diversity of birds in space and time. Nature 491, 444–448. https://doi.org/10.1038/nature11631</w:t>
+        <w:t>Jin, Y., Qian, H., 2019. V.PhyloMaker: an R package that can generate very large phylogenies for vascular plants. Ecography (Cop.). 42, 1353–1359. https://doi.org/10.1111/ecog.04434</w:t>
       </w:r>
     </w:p>
     <w:p>
@@ -14025,7 +15815,7 @@
           <w:noProof/>
           <w:lang w:val="pt-BR"/>
         </w:rPr>
-        <w:t>Jin, Y., Qian, H., 2019. V.PhyloMaker: an R package that can generate very large phylogenies for vascular plants. Ecography (Cop.). 42, 1353–1359. https://doi.org/10.1111/ecog.04434</w:t>
+        <w:t>Li, D., Trotta, L., Marx, H.E., Allen, J.M., Sun, M., Soltis, D.E., Soltis, P.S., Guralnick, R.P., Baiser, B., 2019. For common community phylogenetic analyses, go ahead and use synthesis phylogenies. Ecology 100, 1–15. https://doi.org/10.1002/ecy.2788</w:t>
       </w:r>
     </w:p>
     <w:p>
@@ -14047,7 +15837,7 @@
           <w:noProof/>
           <w:lang w:val="pt-BR"/>
         </w:rPr>
-        <w:t>Li, D., Trotta, L., Marx, H.E., Allen, J.M., Sun, M., Soltis, D.E., Soltis, P.S., Guralnick, R.P., Baiser, B., 2019. For common community phylogenetic analyses, go ahead and use synthesis phylogenies. Ecology 100, 1–15. https://doi.org/10.1002/ecy.2788</w:t>
+        <w:t>Magallón, S., Gómez-Acevedo, S., Sánchez-Reyes, L.L., Hernández-Hernández, T., 2015. A metacalibrated time-tree documents the early rise of flowering plant phylogenetic diversity. New Phytol. 207, 437–453. https://doi.org/10.1111/nph.13264</w:t>
       </w:r>
     </w:p>
     <w:p>
@@ -14069,7 +15859,7 @@
           <w:noProof/>
           <w:lang w:val="pt-BR"/>
         </w:rPr>
-        <w:t>Magallón, S., Gómez-Acevedo, S., Sánchez-Reyes, L.L., Hernández-Hernández, T., 2015. A metacalibrated time-tree documents the early rise of flowering plant phylogenetic diversity. New Phytol. 207, 437–453. https://doi.org/10.1111/nph.13264</w:t>
+        <w:t>Martins, W.S., Carmo, W.C., Longo, H.J., Rosa, T.C., Rangel, T.F., 2013. SUNPLIN: Simulation with Uncertainty for Phylogenetic Investigations. BMC Bioinformatics 14. https://doi.org/10.1186/1471-2105-14-324</w:t>
       </w:r>
     </w:p>
     <w:p>
@@ -14091,7 +15881,7 @@
           <w:noProof/>
           <w:lang w:val="pt-BR"/>
         </w:rPr>
-        <w:t xml:space="preserve">Martins, W.S., Carmo, W.C., Longo, H.J., Rosa, T.C., Rangel, T.F., 2013. SUNPLIN: Simulation with Uncertainty for Phylogenetic Investigations. BMC Bioinformatics 14. </w:t>
+        <w:t xml:space="preserve">Moura, M.R., Costa, H.C., Peixoto, M.A., Carvalho, A.L.G., Santana, D.J., Vasconcelos, H.L., 2018. Geographical and socioeconomic determinants of species discovery trends </w:t>
       </w:r>
       <w:r>
         <w:rPr>
@@ -14100,7 +15890,7 @@
           <w:lang w:val="pt-BR"/>
         </w:rPr>
         <w:lastRenderedPageBreak/>
-        <w:t>https://doi.org/10.1186/1471-2105-14-324</w:t>
+        <w:t>in a biodiversity hotspot. Biol. Conserv. 220, 237–244. https://doi.org/10.1016/j.biocon.2018.01.024</w:t>
       </w:r>
     </w:p>
     <w:p>
@@ -14122,7 +15912,7 @@
           <w:noProof/>
           <w:lang w:val="pt-BR"/>
         </w:rPr>
-        <w:t>Moura, M.R., Costa, H.C., Peixoto, M.A., Carvalho, A.L.G., Santana, D.J., Vasconcelos, H.L., 2018. Geographical and socioeconomic determinants of species discovery trends in a biodiversity hotspot. Biol. Conserv. 220, 237–244. https://doi.org/10.1016/j.biocon.2018.01.024</w:t>
+        <w:t>Moura, M.R., Jetz, W., 2021. Shortfalls and opportunities in terrestrial vertebrate species discovery. Nat. Ecol. Evol. 5, 631–639. https://doi.org/10.1038/s41559-021-01411-5</w:t>
       </w:r>
     </w:p>
     <w:p>
@@ -14144,7 +15934,7 @@
           <w:noProof/>
           <w:lang w:val="pt-BR"/>
         </w:rPr>
-        <w:t>Moura, M.R., Jetz, W., 2021. Shortfalls and opportunities in terrestrial vertebrate species discovery. Nat. Ecol. Evol. 5, 631–639. https://doi.org/10.1038/s41559-021-01411-5</w:t>
+        <w:t>Nakamura, G., Vicentin, W., Súarez, Y.R., Duarte, L., 2020. A multifaceted approach to analyzing taxonomic, functional, and phylogenetic β‐diversity. Ecology. https://doi.org/10.1002/ecy.3122</w:t>
       </w:r>
     </w:p>
     <w:p>
@@ -14166,7 +15956,7 @@
           <w:noProof/>
           <w:lang w:val="pt-BR"/>
         </w:rPr>
-        <w:t>Nakamura, G., Vicentin, W., Súarez, Y.R., Duarte, L., 2020. A multifaceted approach to analyzing taxonomic, functional, and phylogenetic β‐diversity. Ecology. https://doi.org/10.1002/ecy.3122</w:t>
+        <w:t>Rabosky, D.L., Chang, J., Title, P.O., Cowman, P.F., Sallan, L., Friedman, M., Kaschner, K., Garilao, C., Near, T.J., Coll, M., Alfaro, M.E., 2018. An inverse latitudinal gradient in speciation rate for marine fishes. Nature 559, 392–395. https://doi.org/10.1038/s41586-018-0273-1</w:t>
       </w:r>
     </w:p>
     <w:p>
@@ -14188,7 +15978,7 @@
           <w:noProof/>
           <w:lang w:val="pt-BR"/>
         </w:rPr>
-        <w:t>Rabosky, D.L., Chang, J., Title, P.O., Cowman, P.F., Sallan, L., Friedman, M., Kaschner, K., Garilao, C., Near, T.J., Coll, M., Alfaro, M.E., 2018. An inverse latitudinal gradient in speciation rate for marine fishes. Nature 559, 392–395. https://doi.org/10.1038/s41586-018-0273-1</w:t>
+        <w:t>Roa-Fuentes, C.A., Heino, J., Cianciaruso, M. V., Ferraz, S., Zeni, J.O., Casatti, L., 2019. Taxonomic, functional, and phylogenetic β-diversity patterns of stream fish assemblages in tropical agroecosystems. Freshw. Biol. 64, 447–460. https://doi.org/10.1111/fwb.13233</w:t>
       </w:r>
     </w:p>
     <w:p>
@@ -14210,7 +16000,7 @@
           <w:noProof/>
           <w:lang w:val="pt-BR"/>
         </w:rPr>
-        <w:t>Roa-Fuentes, C.A., Heino, J., Cianciaruso, M. V., Ferraz, S., Zeni, J.O., Casatti, L., 2019. Taxonomic, functional, and phylogenetic β-diversity patterns of stream fish assemblages in tropical agroecosystems. Freshw. Biol. 64, 447–460. https://doi.org/10.1111/fwb.13233</w:t>
+        <w:t>Roa-Fuentes, C.A., Heino, J., Zeni, J.O., Ferraz, S., Cianciaruso, M.V., Casatti, L., 2020. Importance of local and landscape variables on multiple facets of stream fish biodiversity in a Neotropical agroecosystem. Hydrobiologia 7. https://doi.org/10.1007/s10750-020-04396-7</w:t>
       </w:r>
     </w:p>
     <w:p>
@@ -14232,7 +16022,7 @@
           <w:noProof/>
           <w:lang w:val="pt-BR"/>
         </w:rPr>
-        <w:t>Roa-Fuentes, C.A., Heino, J., Zeni, J.O., Ferraz, S., Cianciaruso, M.V., Casatti, L., 2020. Importance of local and landscape variables on multiple facets of stream fish biodiversity in a Neotropical agroecosystem. Hydrobiologia 7. https://doi.org/10.1007/s10750-020-04396-7</w:t>
+        <w:t>Roquet, C., Thuiller, W., Lavergne, S., 2013. Building megaphylogenies for macroecology: Taking up the challenge. Ecography (Cop.). 36, 13–26. https://doi.org/10.1111/j.1600-0587.2012.07773.x</w:t>
       </w:r>
     </w:p>
     <w:p>
@@ -14254,30 +16044,16 @@
           <w:noProof/>
           <w:lang w:val="pt-BR"/>
         </w:rPr>
-        <w:t>Roquet, C., Thuiller, W., Lavergne, S., 2013. Building megaphylogenies for macroecology: Taking up the challenge. Ecography (Cop.). 36, 13–26. https://doi.org/10.1111/j.1600-0587.2012.07773.x</w:t>
-      </w:r>
-    </w:p>
-    <w:p>
-      <w:pPr>
-        <w:widowControl w:val="0"/>
-        <w:autoSpaceDE w:val="0"/>
-        <w:autoSpaceDN w:val="0"/>
-        <w:adjustRightInd w:val="0"/>
-        <w:ind w:left="480" w:hanging="480"/>
+        <w:t xml:space="preserve">Stein, R.W., Mull, C.G., Kuhn, T.S., Aschliman, N.C., Davidson, L.N.K., Joy, J.B., Smith, G.J., Dulvy, N.K., Mooers, A.O., 2018. Global priorities for conserving the evolutionary history of sharks, rays and chimaeras. Nat. Ecol. Evol. 2, 288–298. </w:t>
+      </w:r>
+      <w:r>
         <w:rPr>
           <w:rFonts w:cs="Times New Roman"/>
           <w:noProof/>
           <w:lang w:val="pt-BR"/>
         </w:rPr>
-      </w:pPr>
-      <w:r>
-        <w:rPr>
-          <w:rFonts w:cs="Times New Roman"/>
-          <w:noProof/>
-          <w:lang w:val="pt-BR"/>
-        </w:rPr>
         <w:lastRenderedPageBreak/>
-        <w:t>Stein, R.W., Mull, C.G., Kuhn, T.S., Aschliman, N.C., Davidson, L.N.K., Joy, J.B., Smith, G.J., Dulvy, N.K., Mooers, A.O., 2018. Global priorities for conserving the evolutionary history of sharks, rays and chimaeras. Nat. Ecol. Evol. 2, 288–298. https://doi.org/10.1038/s41559-017-0448-4</w:t>
+        <w:t>https://doi.org/10.1038/s41559-017-0448-4</w:t>
       </w:r>
     </w:p>
     <w:p>
@@ -14648,6 +16424,9 @@
 
 <file path=word/people.xml><?xml version="1.0" encoding="utf-8"?>
 <w15:people xmlns:wpc="http://schemas.microsoft.com/office/word/2010/wordprocessingCanvas" xmlns:cx="http://schemas.microsoft.com/office/drawing/2014/chartex" xmlns:cx1="http://schemas.microsoft.com/office/drawing/2015/9/8/chartex" xmlns:cx2="http://schemas.microsoft.com/office/drawing/2015/10/21/chartex" xmlns:cx3="http://schemas.microsoft.com/office/drawing/2016/5/9/chartex" xmlns:cx4="http://schemas.microsoft.com/office/drawing/2016/5/10/chartex" xmlns:cx5="http://schemas.microsoft.com/office/drawing/2016/5/11/chartex" xmlns:cx6="http://schemas.microsoft.com/office/drawing/2016/5/12/chartex" xmlns:cx7="http://schemas.microsoft.com/office/drawing/2016/5/13/chartex" xmlns:cx8="http://schemas.microsoft.com/office/drawing/2016/5/14/chartex" xmlns:mc="http://schemas.openxmlformats.org/markup-compatibility/2006" xmlns:aink="http://schemas.microsoft.com/office/drawing/2016/ink" xmlns:am3d="http://schemas.microsoft.com/office/drawing/2017/model3d" xmlns:o="urn:schemas-microsoft-com:office:office" xmlns:r="http://schemas.openxmlformats.org/officeDocument/2006/relationships" xmlns:m="http://schemas.openxmlformats.org/officeDocument/2006/math" xmlns:v="urn:schemas-microsoft-com:vml" xmlns:wp14="http://schemas.microsoft.com/office/word/2010/wordprocessingDrawing" xmlns:wp="http://schemas.openxmlformats.org/drawingml/2006/wordprocessingDrawing" xmlns:w10="urn:schemas-microsoft-com:office:word" xmlns:w="http://schemas.openxmlformats.org/wordprocessingml/2006/main" xmlns:w14="http://schemas.microsoft.com/office/word/2010/wordml" xmlns:w15="http://schemas.microsoft.com/office/word/2012/wordml" xmlns:w16cex="http://schemas.microsoft.com/office/word/2018/wordml/cex" xmlns:w16cid="http://schemas.microsoft.com/office/word/2016/wordml/cid" xmlns:w16="http://schemas.microsoft.com/office/word/2018/wordml" xmlns:w16sdtdh="http://schemas.microsoft.com/office/word/2020/wordml/sdtdatahash" xmlns:w16se="http://schemas.microsoft.com/office/word/2015/wordml/symex" xmlns:wpg="http://schemas.microsoft.com/office/word/2010/wordprocessingGroup" xmlns:wpi="http://schemas.microsoft.com/office/word/2010/wordprocessingInk" xmlns:wne="http://schemas.microsoft.com/office/word/2006/wordml" xmlns:wps="http://schemas.microsoft.com/office/word/2010/wordprocessingShape" mc:Ignorable="w14 w15 w16se w16cid w16 w16cex w16sdtdh wp14">
+  <w15:person w15:author="Gabriel Nakamura">
+    <w15:presenceInfo w15:providerId="Windows Live" w15:userId="1da8a255b971a0b3"/>
+  </w15:person>
   <w15:person w15:author="Microsoft Office User">
     <w15:presenceInfo w15:providerId="None" w15:userId="Microsoft Office User"/>
   </w15:person>

</xml_diff>